<commit_message>
Modification des documentations et ajout d'un exemple de clé 64 bits pour le cryptage
</commit_message>
<xml_diff>
--- a/Documentation/English Document/Customer service manual V2.docx
+++ b/Documentation/English Document/Customer service manual V2.docx
@@ -8,14 +8,12 @@
           <w:rFonts w:cstheme="minorHAnsi"/>
         </w:rPr>
       </w:pPr>
-      <w:proofErr w:type="gramStart"/>
       <w:r>
         <w:rPr>
           <w:rFonts w:cstheme="minorHAnsi"/>
         </w:rPr>
         <w:t>t</w:t>
       </w:r>
-      <w:proofErr w:type="gramEnd"/>
     </w:p>
     <w:sdt>
       <w:sdtPr>
@@ -1846,18 +1844,9 @@
           <w:rFonts w:cstheme="minorHAnsi"/>
           <w:lang w:val="en-GB"/>
         </w:rPr>
-        <w:t>easy_</w:t>
-      </w:r>
-      <w:proofErr w:type="gramStart"/>
-      <w:r>
-        <w:rPr>
-          <w:rFonts w:cstheme="minorHAnsi"/>
-          <w:lang w:val="en-GB"/>
-        </w:rPr>
-        <w:t>save.Cmd</w:t>
+        <w:t>easy_save.Cmd</w:t>
       </w:r>
       <w:proofErr w:type="spellEnd"/>
-      <w:proofErr w:type="gramEnd"/>
       <w:r>
         <w:rPr>
           <w:rFonts w:cstheme="minorHAnsi"/>
@@ -1885,23 +1874,7 @@
           <w:rFonts w:cstheme="minorHAnsi"/>
           <w:lang w:val="en-US"/>
         </w:rPr>
-        <w:t>(</w:t>
-      </w:r>
-      <w:proofErr w:type="gramStart"/>
-      <w:r>
-        <w:rPr>
-          <w:rFonts w:cstheme="minorHAnsi"/>
-          <w:lang w:val="en-US"/>
-        </w:rPr>
-        <w:t>see</w:t>
-      </w:r>
-      <w:proofErr w:type="gramEnd"/>
-      <w:r>
-        <w:rPr>
-          <w:rFonts w:cstheme="minorHAnsi"/>
-          <w:lang w:val="en-US"/>
-        </w:rPr>
-        <w:t xml:space="preserve"> default software location)</w:t>
+        <w:t>(see default software location)</w:t>
       </w:r>
     </w:p>
     <w:p>
@@ -2155,23 +2128,7 @@
           <w:rFonts w:cstheme="minorHAnsi"/>
           <w:lang w:val="en-GB"/>
         </w:rPr>
-        <w:t>" on the following path: "</w:t>
-      </w:r>
-      <w:proofErr w:type="gramStart"/>
-      <w:r>
-        <w:rPr>
-          <w:rFonts w:cstheme="minorHAnsi"/>
-          <w:lang w:val="en-GB"/>
-        </w:rPr>
-        <w:t>C:UserName</w:t>
-      </w:r>
-      <w:proofErr w:type="gramEnd"/>
-      <w:r>
-        <w:rPr>
-          <w:rFonts w:cstheme="minorHAnsi"/>
-          <w:lang w:val="en-GB"/>
-        </w:rPr>
-        <w:t>".</w:t>
+        <w:t>" on the following path: "C:UserName".</w:t>
       </w:r>
     </w:p>
     <w:p>
@@ -2418,97 +2375,83 @@
         <w:rPr>
           <w:lang w:val="en-GB"/>
         </w:rPr>
+        <w:t xml:space="preserve"> in order to ensure its proper </w:t>
+      </w:r>
+      <w:proofErr w:type="spellStart"/>
+      <w:r>
+        <w:rPr>
+          <w:lang w:val="en-GB"/>
+        </w:rPr>
+        <w:t>functioningFollow</w:t>
+      </w:r>
+      <w:proofErr w:type="spellEnd"/>
+      <w:r>
+        <w:rPr>
+          <w:lang w:val="en-GB"/>
+        </w:rPr>
+        <w:t xml:space="preserve"> the following instructions:</w:t>
+      </w:r>
+    </w:p>
+    <w:p>
+      <w:pPr>
+        <w:rPr>
+          <w:lang w:val="en-GB"/>
+        </w:rPr>
+      </w:pPr>
+      <w:r>
+        <w:rPr>
+          <w:lang w:val="en-GB"/>
+        </w:rPr>
+        <w:t>Specify the locations of the daily log files (which contain the history of backup jobs) and the location of the status log files for each backup job (which contain the progress of backup jobs).</w:t>
+      </w:r>
+    </w:p>
+    <w:p>
+      <w:pPr>
+        <w:rPr>
+          <w:lang w:val="en-GB"/>
+        </w:rPr>
+      </w:pPr>
+      <w:r>
+        <w:rPr>
+          <w:lang w:val="en-GB"/>
+        </w:rPr>
+        <w:t>Follow the instructions below:</w:t>
+      </w:r>
+    </w:p>
+    <w:p>
+      <w:pPr>
+        <w:rPr>
+          <w:shd w:val="clear" w:color="auto" w:fill="444654"/>
+          <w:lang w:val="en-GB"/>
+        </w:rPr>
+      </w:pPr>
+      <w:r>
+        <w:rPr>
+          <w:lang w:val="en-GB"/>
+        </w:rPr>
+        <w:t>1- Open the "« </w:t>
+      </w:r>
+      <w:proofErr w:type="spellStart"/>
+      <w:r>
+        <w:rPr>
+          <w:lang w:val="en-GB"/>
+        </w:rPr>
+        <w:t>EasySave.dll.config</w:t>
+      </w:r>
+      <w:proofErr w:type="spellEnd"/>
+      <w:r>
+        <w:rPr>
+          <w:lang w:val="en-GB"/>
+        </w:rPr>
+        <w:t xml:space="preserve"> " file with Notepad.</w:t>
+      </w:r>
+      <w:r>
+        <w:rPr>
+          <w:shd w:val="clear" w:color="auto" w:fill="444654"/>
+          <w:lang w:val="en-GB"/>
+        </w:rPr>
         <w:t xml:space="preserve"> </w:t>
       </w:r>
-      <w:proofErr w:type="gramStart"/>
-      <w:r>
-        <w:rPr>
-          <w:lang w:val="en-GB"/>
-        </w:rPr>
-        <w:t>in order to</w:t>
-      </w:r>
-      <w:proofErr w:type="gramEnd"/>
-      <w:r>
-        <w:rPr>
-          <w:lang w:val="en-GB"/>
-        </w:rPr>
-        <w:t xml:space="preserve"> ensure its proper </w:t>
-      </w:r>
-      <w:proofErr w:type="spellStart"/>
-      <w:r>
-        <w:rPr>
-          <w:lang w:val="en-GB"/>
-        </w:rPr>
-        <w:t>functioningFollow</w:t>
-      </w:r>
-      <w:proofErr w:type="spellEnd"/>
-      <w:r>
-        <w:rPr>
-          <w:lang w:val="en-GB"/>
-        </w:rPr>
-        <w:t xml:space="preserve"> the following instructions:</w:t>
-      </w:r>
-    </w:p>
-    <w:p>
-      <w:pPr>
-        <w:rPr>
-          <w:lang w:val="en-GB"/>
-        </w:rPr>
-      </w:pPr>
-      <w:r>
-        <w:rPr>
-          <w:lang w:val="en-GB"/>
-        </w:rPr>
-        <w:t>Specify the locations of the daily log files (which contain the history of backup jobs) and the location of the status log files for each backup job (which contain the progress of backup jobs).</w:t>
-      </w:r>
-    </w:p>
-    <w:p>
-      <w:pPr>
-        <w:rPr>
-          <w:lang w:val="en-GB"/>
-        </w:rPr>
-      </w:pPr>
-      <w:r>
-        <w:rPr>
-          <w:lang w:val="en-GB"/>
-        </w:rPr>
-        <w:t>Follow the instructions below:</w:t>
-      </w:r>
-    </w:p>
-    <w:p>
-      <w:pPr>
-        <w:rPr>
-          <w:shd w:val="clear" w:color="auto" w:fill="444654"/>
-          <w:lang w:val="en-GB"/>
-        </w:rPr>
-      </w:pPr>
-      <w:r>
-        <w:rPr>
-          <w:lang w:val="en-GB"/>
-        </w:rPr>
-        <w:t>1- Open the "« </w:t>
-      </w:r>
-      <w:proofErr w:type="spellStart"/>
-      <w:r>
-        <w:rPr>
-          <w:lang w:val="en-GB"/>
-        </w:rPr>
-        <w:t>EasySave.dll.config</w:t>
-      </w:r>
-      <w:proofErr w:type="spellEnd"/>
-      <w:r>
-        <w:rPr>
-          <w:lang w:val="en-GB"/>
-        </w:rPr>
-        <w:t xml:space="preserve"> " file with Notepad.</w:t>
-      </w:r>
-      <w:r>
-        <w:rPr>
-          <w:shd w:val="clear" w:color="auto" w:fill="444654"/>
-          <w:lang w:val="en-GB"/>
-        </w:rPr>
-        <w:t xml:space="preserve"> </w:t>
-      </w:r>
     </w:p>
     <w:p>
       <w:pPr>
@@ -2521,26 +2464,18 @@
           <w:noProof/>
         </w:rPr>
         <w:drawing>
-          <wp:anchor distT="0" distB="0" distL="114300" distR="114300" simplePos="0" relativeHeight="251675648" behindDoc="1" locked="0" layoutInCell="1" allowOverlap="1" wp14:anchorId="0DFD7A7C" wp14:editId="2A0427D7">
+          <wp:anchor distT="0" distB="0" distL="114300" distR="114300" simplePos="0" relativeHeight="251675648" behindDoc="0" locked="0" layoutInCell="1" allowOverlap="1" wp14:anchorId="4B8A1808" wp14:editId="167E5B0E">
             <wp:simplePos x="0" y="0"/>
             <wp:positionH relativeFrom="margin">
               <wp:align>center</wp:align>
             </wp:positionH>
             <wp:positionV relativeFrom="paragraph">
-              <wp:posOffset>411592</wp:posOffset>
+              <wp:posOffset>238125</wp:posOffset>
             </wp:positionV>
-            <wp:extent cx="6779260" cy="1500505"/>
-            <wp:effectExtent l="0" t="0" r="2540" b="4445"/>
-            <wp:wrapTight wrapText="bothSides">
-              <wp:wrapPolygon edited="0">
-                <wp:start x="0" y="0"/>
-                <wp:lineTo x="0" y="21390"/>
-                <wp:lineTo x="21547" y="21390"/>
-                <wp:lineTo x="21547" y="0"/>
-                <wp:lineTo x="0" y="0"/>
-              </wp:wrapPolygon>
-            </wp:wrapTight>
-            <wp:docPr id="15" name="Image 15" descr="Une image contenant texte&#10;&#10;Description générée automatiquement"/>
+            <wp:extent cx="6998335" cy="1924050"/>
+            <wp:effectExtent l="0" t="0" r="0" b="0"/>
+            <wp:wrapTopAndBottom/>
+            <wp:docPr id="1" name="Image 1" descr="Une image contenant texte&#10;&#10;Description générée automatiquement"/>
             <wp:cNvGraphicFramePr>
               <a:graphicFrameLocks xmlns:a="http://schemas.openxmlformats.org/drawingml/2006/main" noChangeAspect="1"/>
             </wp:cNvGraphicFramePr>
@@ -2548,626 +2483,11 @@
               <a:graphicData uri="http://schemas.openxmlformats.org/drawingml/2006/picture">
                 <pic:pic xmlns:pic="http://schemas.openxmlformats.org/drawingml/2006/picture">
                   <pic:nvPicPr>
-                    <pic:cNvPr id="15" name="Image 15" descr="Une image contenant texte&#10;&#10;Description générée automatiquement"/>
-                    <pic:cNvPicPr>
-                      <a:picLocks noChangeAspect="1" noChangeArrowheads="1"/>
-                    </pic:cNvPicPr>
-                  </pic:nvPicPr>
-                  <pic:blipFill rotWithShape="1">
-                    <a:blip r:embed="rId15">
-                      <a:extLst>
-                        <a:ext uri="{28A0092B-C50C-407E-A947-70E740481C1C}">
-                          <a14:useLocalDpi xmlns:a14="http://schemas.microsoft.com/office/drawing/2010/main" val="0"/>
-                        </a:ext>
-                      </a:extLst>
-                    </a:blip>
-                    <a:srcRect r="6799" b="10544"/>
-                    <a:stretch/>
-                  </pic:blipFill>
-                  <pic:spPr bwMode="auto">
-                    <a:xfrm>
-                      <a:off x="0" y="0"/>
-                      <a:ext cx="6779260" cy="1500505"/>
-                    </a:xfrm>
-                    <a:prstGeom prst="rect">
-                      <a:avLst/>
-                    </a:prstGeom>
-                    <a:noFill/>
-                    <a:ln>
-                      <a:noFill/>
-                    </a:ln>
-                    <a:extLst>
-                      <a:ext uri="{53640926-AAD7-44D8-BBD7-CCE9431645EC}">
-                        <a14:shadowObscured xmlns:a14="http://schemas.microsoft.com/office/drawing/2010/main"/>
-                      </a:ext>
-                    </a:extLst>
-                  </pic:spPr>
-                </pic:pic>
-              </a:graphicData>
-            </a:graphic>
-          </wp:anchor>
-        </w:drawing>
-      </w:r>
-      <w:r>
-        <w:rPr>
-          <w:lang w:val="en-GB"/>
-        </w:rPr>
-        <w:t>2- Its contents will be as follows:</w:t>
-      </w:r>
-    </w:p>
-    <w:p>
-      <w:pPr>
-        <w:rPr>
-          <w:lang w:val="en-US"/>
-        </w:rPr>
-      </w:pPr>
-    </w:p>
-    <w:p>
-      <w:pPr>
-        <w:spacing w:after="0"/>
-        <w:rPr>
-          <w:lang w:val="en-GB"/>
-        </w:rPr>
-      </w:pPr>
-      <w:r>
-        <w:rPr>
-          <w:lang w:val="en-GB"/>
-        </w:rPr>
-        <w:t>3- Copy the locations of the folders where you want the different log files:</w:t>
-      </w:r>
-    </w:p>
-    <w:p>
-      <w:pPr>
-        <w:pStyle w:val="Paragraphedeliste"/>
-        <w:numPr>
-          <w:ilvl w:val="0"/>
-          <w:numId w:val="4"/>
-        </w:numPr>
-        <w:spacing w:after="0"/>
-        <w:rPr>
-          <w:lang w:val="en-GB"/>
-        </w:rPr>
-      </w:pPr>
-      <w:proofErr w:type="spellStart"/>
-      <w:proofErr w:type="gramStart"/>
-      <w:r>
-        <w:rPr>
-          <w:lang w:val="en-GB"/>
-        </w:rPr>
-        <w:t>StatusLogEmplacement</w:t>
-      </w:r>
-      <w:proofErr w:type="spellEnd"/>
-      <w:r>
-        <w:rPr>
-          <w:lang w:val="en-GB"/>
-        </w:rPr>
-        <w:t xml:space="preserve"> </w:t>
-      </w:r>
-      <w:r>
-        <w:rPr>
-          <w:lang w:val="en-GB"/>
-        </w:rPr>
-        <w:t>:</w:t>
-      </w:r>
-      <w:proofErr w:type="gramEnd"/>
-      <w:r>
-        <w:rPr>
-          <w:lang w:val="en-GB"/>
-        </w:rPr>
-        <w:t xml:space="preserve"> </w:t>
-      </w:r>
-      <w:r>
-        <w:rPr>
-          <w:lang w:val="en-GB"/>
-        </w:rPr>
-        <w:t>L</w:t>
-      </w:r>
-      <w:r>
-        <w:rPr>
-          <w:lang w:val="en-GB"/>
-        </w:rPr>
-        <w:t>ocation of backup job status logs</w:t>
-      </w:r>
-    </w:p>
-    <w:p>
-      <w:pPr>
-        <w:pStyle w:val="Paragraphedeliste"/>
-        <w:numPr>
-          <w:ilvl w:val="0"/>
-          <w:numId w:val="4"/>
-        </w:numPr>
-        <w:spacing w:after="0"/>
-        <w:rPr>
-          <w:lang w:val="en-GB"/>
-        </w:rPr>
-      </w:pPr>
-      <w:proofErr w:type="spellStart"/>
-      <w:proofErr w:type="gramStart"/>
-      <w:r>
-        <w:rPr>
-          <w:lang w:val="en-GB"/>
-        </w:rPr>
-        <w:t>DailyLogEmplacement</w:t>
-      </w:r>
-      <w:proofErr w:type="spellEnd"/>
-      <w:r>
-        <w:rPr>
-          <w:lang w:val="en-GB"/>
-        </w:rPr>
-        <w:t xml:space="preserve"> </w:t>
-      </w:r>
-      <w:r>
-        <w:rPr>
-          <w:lang w:val="en-GB"/>
-        </w:rPr>
-        <w:t>:</w:t>
-      </w:r>
-      <w:proofErr w:type="gramEnd"/>
-      <w:r>
-        <w:rPr>
-          <w:lang w:val="en-GB"/>
-        </w:rPr>
-        <w:t xml:space="preserve"> </w:t>
-      </w:r>
-      <w:r>
-        <w:rPr>
-          <w:lang w:val="en-GB"/>
-        </w:rPr>
-        <w:t>L</w:t>
-      </w:r>
-      <w:r>
-        <w:rPr>
-          <w:lang w:val="en-GB"/>
-        </w:rPr>
-        <w:t>ocation of daily log files</w:t>
-      </w:r>
-    </w:p>
-    <w:p>
-      <w:pPr>
-        <w:pStyle w:val="Paragraphedeliste"/>
-        <w:numPr>
-          <w:ilvl w:val="0"/>
-          <w:numId w:val="4"/>
-        </w:numPr>
-        <w:spacing w:after="0"/>
-        <w:rPr>
-          <w:lang w:val="en-GB"/>
-        </w:rPr>
-      </w:pPr>
-      <w:proofErr w:type="spellStart"/>
-      <w:proofErr w:type="gramStart"/>
-      <w:r>
-        <w:rPr>
-          <w:lang w:val="en-GB"/>
-        </w:rPr>
-        <w:t>LogFileName</w:t>
-      </w:r>
-      <w:proofErr w:type="spellEnd"/>
-      <w:r>
-        <w:rPr>
-          <w:lang w:val="en-GB"/>
-        </w:rPr>
-        <w:t xml:space="preserve"> </w:t>
-      </w:r>
-      <w:r>
-        <w:rPr>
-          <w:lang w:val="en-GB"/>
-        </w:rPr>
-        <w:t>:</w:t>
-      </w:r>
-      <w:proofErr w:type="gramEnd"/>
-      <w:r>
-        <w:rPr>
-          <w:lang w:val="en-GB"/>
-        </w:rPr>
-        <w:t xml:space="preserve"> </w:t>
-      </w:r>
-      <w:r>
-        <w:rPr>
-          <w:lang w:val="en-GB"/>
-        </w:rPr>
-        <w:t>N</w:t>
-      </w:r>
-      <w:r>
-        <w:rPr>
-          <w:lang w:val="en-GB"/>
-        </w:rPr>
-        <w:t>ame of each daily log file</w:t>
-      </w:r>
-    </w:p>
-    <w:p>
-      <w:pPr>
-        <w:pStyle w:val="Paragraphedeliste"/>
-        <w:numPr>
-          <w:ilvl w:val="0"/>
-          <w:numId w:val="4"/>
-        </w:numPr>
-        <w:spacing w:after="0"/>
-        <w:rPr>
-          <w:lang w:val="en-GB"/>
-        </w:rPr>
-      </w:pPr>
-      <w:proofErr w:type="spellStart"/>
-      <w:proofErr w:type="gramStart"/>
-      <w:r>
-        <w:rPr>
-          <w:lang w:val="en-GB"/>
-        </w:rPr>
-        <w:t>SaveProjectEmplacement</w:t>
-      </w:r>
-      <w:proofErr w:type="spellEnd"/>
-      <w:r>
-        <w:rPr>
-          <w:lang w:val="en-GB"/>
-        </w:rPr>
-        <w:t xml:space="preserve"> </w:t>
-      </w:r>
-      <w:r>
-        <w:rPr>
-          <w:lang w:val="en-GB"/>
-        </w:rPr>
-        <w:t>:</w:t>
-      </w:r>
-      <w:proofErr w:type="gramEnd"/>
-      <w:r>
-        <w:rPr>
-          <w:lang w:val="en-GB"/>
-        </w:rPr>
-        <w:t xml:space="preserve"> the location of the backup jobs</w:t>
-      </w:r>
-    </w:p>
-    <w:p>
-      <w:pPr>
-        <w:pStyle w:val="Paragraphedeliste"/>
-        <w:numPr>
-          <w:ilvl w:val="0"/>
-          <w:numId w:val="4"/>
-        </w:numPr>
-        <w:spacing w:after="0"/>
-        <w:rPr>
-          <w:lang w:val="en-US"/>
-        </w:rPr>
-      </w:pPr>
-      <w:proofErr w:type="spellStart"/>
-      <w:proofErr w:type="gramStart"/>
-      <w:r>
-        <w:rPr>
-          <w:lang w:val="en-US"/>
-        </w:rPr>
-        <w:t>LogsInXML</w:t>
-      </w:r>
-      <w:proofErr w:type="spellEnd"/>
-      <w:r>
-        <w:rPr>
-          <w:lang w:val="en-US"/>
-        </w:rPr>
-        <w:t> :</w:t>
-      </w:r>
-      <w:proofErr w:type="gramEnd"/>
-      <w:r>
-        <w:rPr>
-          <w:lang w:val="en-US"/>
-        </w:rPr>
-        <w:t xml:space="preserve"> </w:t>
-      </w:r>
-      <w:r>
-        <w:rPr>
-          <w:lang w:val="en-US"/>
-        </w:rPr>
-        <w:t xml:space="preserve">Logs in XML </w:t>
-      </w:r>
-      <w:r>
-        <w:rPr>
-          <w:lang w:val="en-US"/>
-        </w:rPr>
-        <w:t>Y -&gt; yes, N -&gt; no</w:t>
-      </w:r>
-    </w:p>
-    <w:p>
-      <w:pPr>
-        <w:pStyle w:val="Paragraphedeliste"/>
-        <w:numPr>
-          <w:ilvl w:val="0"/>
-          <w:numId w:val="4"/>
-        </w:numPr>
-        <w:spacing w:after="0"/>
-        <w:rPr>
-          <w:lang w:val="en-US"/>
-        </w:rPr>
-      </w:pPr>
-      <w:proofErr w:type="spellStart"/>
-      <w:proofErr w:type="gramStart"/>
-      <w:r>
-        <w:rPr>
-          <w:lang w:val="en-US"/>
-        </w:rPr>
-        <w:t>Log</w:t>
-      </w:r>
-      <w:r>
-        <w:rPr>
-          <w:lang w:val="en-US"/>
-        </w:rPr>
-        <w:t>s</w:t>
-      </w:r>
-      <w:r>
-        <w:rPr>
-          <w:lang w:val="en-US"/>
-        </w:rPr>
-        <w:t>InJson</w:t>
-      </w:r>
-      <w:proofErr w:type="spellEnd"/>
-      <w:r>
-        <w:rPr>
-          <w:lang w:val="en-US"/>
-        </w:rPr>
-        <w:t> :</w:t>
-      </w:r>
-      <w:proofErr w:type="gramEnd"/>
-      <w:r>
-        <w:rPr>
-          <w:lang w:val="en-US"/>
-        </w:rPr>
-        <w:t xml:space="preserve"> </w:t>
-      </w:r>
-      <w:r>
-        <w:rPr>
-          <w:lang w:val="en-US"/>
-        </w:rPr>
-        <w:t xml:space="preserve">logs in </w:t>
-      </w:r>
-      <w:proofErr w:type="spellStart"/>
-      <w:r>
-        <w:rPr>
-          <w:lang w:val="en-US"/>
-        </w:rPr>
-        <w:t>Json</w:t>
-      </w:r>
-      <w:proofErr w:type="spellEnd"/>
-      <w:r>
-        <w:rPr>
-          <w:lang w:val="en-US"/>
-        </w:rPr>
-        <w:t xml:space="preserve"> </w:t>
-      </w:r>
-      <w:r>
-        <w:rPr>
-          <w:lang w:val="en-US"/>
-        </w:rPr>
-        <w:t>Y -&gt; yes, N -&gt; no</w:t>
-      </w:r>
-    </w:p>
-    <w:p>
-      <w:pPr>
-        <w:pStyle w:val="Paragraphedeliste"/>
-        <w:numPr>
-          <w:ilvl w:val="0"/>
-          <w:numId w:val="4"/>
-        </w:numPr>
-        <w:spacing w:after="0"/>
-      </w:pPr>
-      <w:proofErr w:type="spellStart"/>
-      <w:r>
-        <w:t>CryptosoftPath</w:t>
-      </w:r>
-      <w:proofErr w:type="spellEnd"/>
-      <w:r>
-        <w:t xml:space="preserve"> : </w:t>
-      </w:r>
-      <w:r>
-        <w:t>Path of</w:t>
-      </w:r>
-      <w:r>
-        <w:t xml:space="preserve"> </w:t>
-      </w:r>
-      <w:proofErr w:type="spellStart"/>
-      <w:r>
-        <w:t>Cryptosoft</w:t>
-      </w:r>
-      <w:proofErr w:type="spellEnd"/>
-      <w:r>
-        <w:t xml:space="preserve"> </w:t>
-      </w:r>
-      <w:r>
-        <w:t>software</w:t>
-      </w:r>
-    </w:p>
-    <w:p>
-      <w:pPr>
-        <w:pStyle w:val="Paragraphedeliste"/>
-        <w:numPr>
-          <w:ilvl w:val="0"/>
-          <w:numId w:val="4"/>
-        </w:numPr>
-        <w:spacing w:after="0"/>
-      </w:pPr>
-      <w:proofErr w:type="spellStart"/>
-      <w:r>
-        <w:t>CryptKeyPath</w:t>
-      </w:r>
-      <w:proofErr w:type="spellEnd"/>
-      <w:r>
-        <w:t xml:space="preserve"> : </w:t>
-      </w:r>
-      <w:r>
-        <w:t xml:space="preserve">Path of </w:t>
-      </w:r>
-      <w:proofErr w:type="spellStart"/>
-      <w:r>
-        <w:t>encryption</w:t>
-      </w:r>
-      <w:proofErr w:type="spellEnd"/>
-      <w:r>
-        <w:t xml:space="preserve"> key</w:t>
-      </w:r>
-    </w:p>
-    <w:p>
-      <w:pPr>
-        <w:spacing w:after="0"/>
-        <w:ind w:left="360"/>
-        <w:rPr>
-          <w:lang w:val="en-US"/>
-        </w:rPr>
-      </w:pPr>
-    </w:p>
-    <w:p>
-      <w:pPr>
-        <w:pStyle w:val="Paragraphedeliste"/>
-        <w:spacing w:after="0"/>
-        <w:ind w:left="360"/>
-        <w:rPr>
-          <w:lang w:val="en-US"/>
-        </w:rPr>
-      </w:pPr>
-    </w:p>
-    <w:p>
-      <w:pPr>
-        <w:rPr>
-          <w:shd w:val="clear" w:color="auto" w:fill="444654"/>
-          <w:lang w:val="en-GB"/>
-        </w:rPr>
-      </w:pPr>
-      <w:r>
-        <w:rPr>
-          <w:lang w:val="en-GB"/>
-        </w:rPr>
-        <w:t xml:space="preserve">4- </w:t>
-      </w:r>
-      <w:r>
-        <w:rPr>
-          <w:lang w:val="en-GB"/>
-        </w:rPr>
-        <w:t>Then paste them in place of the default locations.</w:t>
-      </w:r>
-    </w:p>
-    <w:p>
-      <w:pPr>
-        <w:rPr>
-          <w:lang w:val="en-GB"/>
-        </w:rPr>
-      </w:pPr>
-      <w:r>
-        <w:rPr>
-          <w:u w:val="single"/>
-          <w:lang w:val="en-GB"/>
-        </w:rPr>
-        <w:t>Warning:</w:t>
-      </w:r>
-      <w:r>
-        <w:rPr>
-          <w:lang w:val="en-GB"/>
-        </w:rPr>
-        <w:t xml:space="preserve"> Make sure the locations are between the « ‘’ » characters!</w:t>
-      </w:r>
-    </w:p>
-    <w:p>
-      <w:pPr>
-        <w:rPr>
-          <w:lang w:val="en-GB"/>
-        </w:rPr>
-      </w:pPr>
-    </w:p>
-    <w:p>
-      <w:pPr>
-        <w:pStyle w:val="Titre1"/>
-        <w:numPr>
-          <w:ilvl w:val="0"/>
-          <w:numId w:val="1"/>
-        </w:numPr>
-        <w:rPr>
-          <w:rFonts w:asciiTheme="minorHAnsi" w:eastAsia="Times New Roman" w:hAnsiTheme="minorHAnsi" w:cstheme="minorHAnsi"/>
-          <w:lang w:eastAsia="fr-FR"/>
-        </w:rPr>
-      </w:pPr>
-      <w:bookmarkStart w:id="6" w:name="_Toc127146004"/>
-      <w:r>
-        <w:rPr>
-          <w:rFonts w:asciiTheme="minorHAnsi" w:eastAsia="Times New Roman" w:hAnsiTheme="minorHAnsi" w:cstheme="minorHAnsi"/>
-          <w:lang w:eastAsia="fr-FR"/>
-        </w:rPr>
-        <w:t>Minimum PC Configuration</w:t>
-      </w:r>
-      <w:bookmarkEnd w:id="6"/>
-    </w:p>
-    <w:p>
-      <w:pPr>
-        <w:rPr>
-          <w:lang w:eastAsia="fr-FR"/>
-        </w:rPr>
-      </w:pPr>
-    </w:p>
-    <w:p>
-      <w:pPr>
-        <w:rPr>
-          <w:rFonts w:cstheme="minorHAnsi"/>
-          <w:lang w:val="en-GB"/>
-        </w:rPr>
-      </w:pPr>
-      <w:r>
-        <w:rPr>
-          <w:rFonts w:cstheme="minorHAnsi"/>
-          <w:lang w:val="en-GB"/>
-        </w:rPr>
-        <w:t xml:space="preserve">To use the </w:t>
-      </w:r>
-      <w:proofErr w:type="gramStart"/>
-      <w:r>
-        <w:rPr>
-          <w:rFonts w:cstheme="minorHAnsi"/>
-          <w:lang w:val="en-GB"/>
-        </w:rPr>
-        <w:t>software</w:t>
-      </w:r>
-      <w:proofErr w:type="gramEnd"/>
-      <w:r>
-        <w:rPr>
-          <w:rFonts w:cstheme="minorHAnsi"/>
-          <w:lang w:val="en-GB"/>
-        </w:rPr>
-        <w:t xml:space="preserve"> you need 48MB of available RAM</w:t>
-      </w:r>
-      <w:r>
-        <w:rPr>
-          <w:rFonts w:cstheme="minorHAnsi"/>
-          <w:lang w:val="en-GB"/>
-        </w:rPr>
-        <w:t xml:space="preserve"> memory</w:t>
-      </w:r>
-      <w:r>
-        <w:rPr>
-          <w:rFonts w:cstheme="minorHAnsi"/>
-          <w:lang w:val="en-GB"/>
-        </w:rPr>
-        <w:t xml:space="preserve"> and 2MB of available storage on your hard drive</w:t>
-      </w:r>
-      <w:r>
-        <w:rPr>
-          <w:rFonts w:cstheme="minorHAnsi"/>
-          <w:lang w:val="en-GB"/>
-        </w:rPr>
-        <w:t>.</w:t>
-      </w:r>
-      <w:r>
-        <w:rPr>
-          <w:rFonts w:cstheme="minorHAnsi"/>
-          <w:noProof/>
-        </w:rPr>
-        <w:drawing>
-          <wp:inline distT="0" distB="0" distL="0" distR="0" wp14:anchorId="470F513B" wp14:editId="17A14CD8">
-            <wp:extent cx="5760720" cy="787400"/>
-            <wp:effectExtent l="0" t="0" r="0" b="0"/>
-            <wp:docPr id="8" name="Image 8"/>
-            <wp:cNvGraphicFramePr>
-              <a:graphicFrameLocks xmlns:a="http://schemas.openxmlformats.org/drawingml/2006/main" noChangeAspect="1"/>
-            </wp:cNvGraphicFramePr>
-            <a:graphic xmlns:a="http://schemas.openxmlformats.org/drawingml/2006/main">
-              <a:graphicData uri="http://schemas.openxmlformats.org/drawingml/2006/picture">
-                <pic:pic xmlns:pic="http://schemas.openxmlformats.org/drawingml/2006/picture">
-                  <pic:nvPicPr>
-                    <pic:cNvPr id="8" name="Image 8"/>
+                    <pic:cNvPr id="4" name="Image 4" descr="Une image contenant texte&#10;&#10;Description générée automatiquement"/>
                     <pic:cNvPicPr/>
                   </pic:nvPicPr>
                   <pic:blipFill>
-                    <a:blip r:embed="rId16">
+                    <a:blip r:embed="rId15">
                       <a:extLst>
                         <a:ext uri="{28A0092B-C50C-407E-A947-70E740481C1C}">
                           <a14:useLocalDpi xmlns:a14="http://schemas.microsoft.com/office/drawing/2010/main" val="0"/>
@@ -3181,7 +2501,7 @@
                   <pic:spPr>
                     <a:xfrm>
                       <a:off x="0" y="0"/>
-                      <a:ext cx="5760720" cy="787400"/>
+                      <a:ext cx="6998335" cy="1924050"/>
                     </a:xfrm>
                     <a:prstGeom prst="rect">
                       <a:avLst/>
@@ -3190,8 +2510,559 @@
                 </pic:pic>
               </a:graphicData>
             </a:graphic>
-          </wp:inline>
+            <wp14:sizeRelH relativeFrom="margin">
+              <wp14:pctWidth>0</wp14:pctWidth>
+            </wp14:sizeRelH>
+            <wp14:sizeRelV relativeFrom="margin">
+              <wp14:pctHeight>0</wp14:pctHeight>
+            </wp14:sizeRelV>
+          </wp:anchor>
         </w:drawing>
+      </w:r>
+      <w:r>
+        <w:rPr>
+          <w:lang w:val="en-GB"/>
+        </w:rPr>
+        <w:t>2- Its contents will be as follows:</w:t>
+      </w:r>
+    </w:p>
+    <w:p>
+      <w:pPr>
+        <w:rPr>
+          <w:lang w:val="en-US"/>
+        </w:rPr>
+      </w:pPr>
+    </w:p>
+    <w:p>
+      <w:pPr>
+        <w:spacing w:after="0"/>
+        <w:rPr>
+          <w:lang w:val="en-GB"/>
+        </w:rPr>
+      </w:pPr>
+      <w:r>
+        <w:rPr>
+          <w:lang w:val="en-GB"/>
+        </w:rPr>
+        <w:t>3- Copy the locations of the folders where you want the different log files:</w:t>
+      </w:r>
+    </w:p>
+    <w:p>
+      <w:pPr>
+        <w:pStyle w:val="Paragraphedeliste"/>
+        <w:numPr>
+          <w:ilvl w:val="0"/>
+          <w:numId w:val="4"/>
+        </w:numPr>
+        <w:spacing w:after="0"/>
+        <w:rPr>
+          <w:lang w:val="en-GB"/>
+        </w:rPr>
+      </w:pPr>
+      <w:proofErr w:type="spellStart"/>
+      <w:r>
+        <w:rPr>
+          <w:lang w:val="en-GB"/>
+        </w:rPr>
+        <w:t>StatusLogEmplacement</w:t>
+      </w:r>
+      <w:proofErr w:type="spellEnd"/>
+      <w:r>
+        <w:rPr>
+          <w:lang w:val="en-GB"/>
+        </w:rPr>
+        <w:t xml:space="preserve"> </w:t>
+      </w:r>
+      <w:r>
+        <w:rPr>
+          <w:lang w:val="en-GB"/>
+        </w:rPr>
+        <w:t>:</w:t>
+      </w:r>
+      <w:r>
+        <w:rPr>
+          <w:lang w:val="en-GB"/>
+        </w:rPr>
+        <w:t xml:space="preserve"> </w:t>
+      </w:r>
+      <w:r>
+        <w:rPr>
+          <w:lang w:val="en-GB"/>
+        </w:rPr>
+        <w:t>L</w:t>
+      </w:r>
+      <w:r>
+        <w:rPr>
+          <w:lang w:val="en-GB"/>
+        </w:rPr>
+        <w:t>ocation of backup job status logs</w:t>
+      </w:r>
+    </w:p>
+    <w:p>
+      <w:pPr>
+        <w:pStyle w:val="Paragraphedeliste"/>
+        <w:numPr>
+          <w:ilvl w:val="0"/>
+          <w:numId w:val="4"/>
+        </w:numPr>
+        <w:spacing w:after="0"/>
+        <w:rPr>
+          <w:lang w:val="en-GB"/>
+        </w:rPr>
+      </w:pPr>
+      <w:proofErr w:type="spellStart"/>
+      <w:r>
+        <w:rPr>
+          <w:lang w:val="en-GB"/>
+        </w:rPr>
+        <w:t>DailyLogEmplacement</w:t>
+      </w:r>
+      <w:proofErr w:type="spellEnd"/>
+      <w:r>
+        <w:rPr>
+          <w:lang w:val="en-GB"/>
+        </w:rPr>
+        <w:t xml:space="preserve"> </w:t>
+      </w:r>
+      <w:r>
+        <w:rPr>
+          <w:lang w:val="en-GB"/>
+        </w:rPr>
+        <w:t>:</w:t>
+      </w:r>
+      <w:r>
+        <w:rPr>
+          <w:lang w:val="en-GB"/>
+        </w:rPr>
+        <w:t xml:space="preserve"> </w:t>
+      </w:r>
+      <w:r>
+        <w:rPr>
+          <w:lang w:val="en-GB"/>
+        </w:rPr>
+        <w:t>L</w:t>
+      </w:r>
+      <w:r>
+        <w:rPr>
+          <w:lang w:val="en-GB"/>
+        </w:rPr>
+        <w:t>ocation of daily log files</w:t>
+      </w:r>
+    </w:p>
+    <w:p>
+      <w:pPr>
+        <w:pStyle w:val="Paragraphedeliste"/>
+        <w:numPr>
+          <w:ilvl w:val="0"/>
+          <w:numId w:val="4"/>
+        </w:numPr>
+        <w:spacing w:after="0"/>
+        <w:rPr>
+          <w:lang w:val="en-GB"/>
+        </w:rPr>
+      </w:pPr>
+      <w:proofErr w:type="spellStart"/>
+      <w:r>
+        <w:rPr>
+          <w:lang w:val="en-GB"/>
+        </w:rPr>
+        <w:t>LogFileName</w:t>
+      </w:r>
+      <w:proofErr w:type="spellEnd"/>
+      <w:r>
+        <w:rPr>
+          <w:lang w:val="en-GB"/>
+        </w:rPr>
+        <w:t xml:space="preserve"> </w:t>
+      </w:r>
+      <w:r>
+        <w:rPr>
+          <w:lang w:val="en-GB"/>
+        </w:rPr>
+        <w:t>:</w:t>
+      </w:r>
+      <w:r>
+        <w:rPr>
+          <w:lang w:val="en-GB"/>
+        </w:rPr>
+        <w:t xml:space="preserve"> </w:t>
+      </w:r>
+      <w:r>
+        <w:rPr>
+          <w:lang w:val="en-GB"/>
+        </w:rPr>
+        <w:t>N</w:t>
+      </w:r>
+      <w:r>
+        <w:rPr>
+          <w:lang w:val="en-GB"/>
+        </w:rPr>
+        <w:t>ame of each daily log file</w:t>
+      </w:r>
+    </w:p>
+    <w:p>
+      <w:pPr>
+        <w:pStyle w:val="Paragraphedeliste"/>
+        <w:numPr>
+          <w:ilvl w:val="0"/>
+          <w:numId w:val="4"/>
+        </w:numPr>
+        <w:spacing w:after="0"/>
+        <w:rPr>
+          <w:lang w:val="en-GB"/>
+        </w:rPr>
+      </w:pPr>
+      <w:proofErr w:type="spellStart"/>
+      <w:r>
+        <w:rPr>
+          <w:lang w:val="en-GB"/>
+        </w:rPr>
+        <w:t>SaveProjectEmplacement</w:t>
+      </w:r>
+      <w:proofErr w:type="spellEnd"/>
+      <w:r>
+        <w:rPr>
+          <w:lang w:val="en-GB"/>
+        </w:rPr>
+        <w:t xml:space="preserve"> </w:t>
+      </w:r>
+      <w:r>
+        <w:rPr>
+          <w:lang w:val="en-GB"/>
+        </w:rPr>
+        <w:t>:</w:t>
+      </w:r>
+      <w:r>
+        <w:rPr>
+          <w:lang w:val="en-GB"/>
+        </w:rPr>
+        <w:t xml:space="preserve"> the location of the backup jobs</w:t>
+      </w:r>
+    </w:p>
+    <w:p>
+      <w:pPr>
+        <w:pStyle w:val="Paragraphedeliste"/>
+        <w:numPr>
+          <w:ilvl w:val="0"/>
+          <w:numId w:val="4"/>
+        </w:numPr>
+        <w:spacing w:after="0"/>
+        <w:rPr>
+          <w:lang w:val="en-US"/>
+        </w:rPr>
+      </w:pPr>
+      <w:proofErr w:type="spellStart"/>
+      <w:r>
+        <w:rPr>
+          <w:lang w:val="en-US"/>
+        </w:rPr>
+        <w:t>LogsInXML</w:t>
+      </w:r>
+      <w:proofErr w:type="spellEnd"/>
+      <w:r>
+        <w:rPr>
+          <w:lang w:val="en-US"/>
+        </w:rPr>
+        <w:t xml:space="preserve"> : </w:t>
+      </w:r>
+      <w:r>
+        <w:rPr>
+          <w:lang w:val="en-US"/>
+        </w:rPr>
+        <w:t xml:space="preserve">Logs in XML </w:t>
+      </w:r>
+      <w:r>
+        <w:rPr>
+          <w:lang w:val="en-US"/>
+        </w:rPr>
+        <w:t>Y -&gt; yes, N -&gt; no</w:t>
+      </w:r>
+    </w:p>
+    <w:p>
+      <w:pPr>
+        <w:pStyle w:val="Paragraphedeliste"/>
+        <w:numPr>
+          <w:ilvl w:val="0"/>
+          <w:numId w:val="4"/>
+        </w:numPr>
+        <w:spacing w:after="0"/>
+        <w:rPr>
+          <w:lang w:val="en-US"/>
+        </w:rPr>
+      </w:pPr>
+      <w:proofErr w:type="spellStart"/>
+      <w:r>
+        <w:rPr>
+          <w:lang w:val="en-US"/>
+        </w:rPr>
+        <w:t>Log</w:t>
+      </w:r>
+      <w:r>
+        <w:rPr>
+          <w:lang w:val="en-US"/>
+        </w:rPr>
+        <w:t>s</w:t>
+      </w:r>
+      <w:r>
+        <w:rPr>
+          <w:lang w:val="en-US"/>
+        </w:rPr>
+        <w:t>InJson</w:t>
+      </w:r>
+      <w:proofErr w:type="spellEnd"/>
+      <w:r>
+        <w:rPr>
+          <w:lang w:val="en-US"/>
+        </w:rPr>
+        <w:t xml:space="preserve"> : </w:t>
+      </w:r>
+      <w:r>
+        <w:rPr>
+          <w:lang w:val="en-US"/>
+        </w:rPr>
+        <w:t xml:space="preserve">logs in </w:t>
+      </w:r>
+      <w:proofErr w:type="spellStart"/>
+      <w:r>
+        <w:rPr>
+          <w:lang w:val="en-US"/>
+        </w:rPr>
+        <w:t>Json</w:t>
+      </w:r>
+      <w:proofErr w:type="spellEnd"/>
+      <w:r>
+        <w:rPr>
+          <w:lang w:val="en-US"/>
+        </w:rPr>
+        <w:t xml:space="preserve"> </w:t>
+      </w:r>
+      <w:r>
+        <w:rPr>
+          <w:lang w:val="en-US"/>
+        </w:rPr>
+        <w:t>Y -&gt; yes, N -&gt; no</w:t>
+      </w:r>
+    </w:p>
+    <w:p>
+      <w:pPr>
+        <w:pStyle w:val="Paragraphedeliste"/>
+        <w:numPr>
+          <w:ilvl w:val="0"/>
+          <w:numId w:val="4"/>
+        </w:numPr>
+        <w:spacing w:after="0"/>
+        <w:rPr>
+          <w:lang w:val="en-US"/>
+        </w:rPr>
+      </w:pPr>
+      <w:proofErr w:type="spellStart"/>
+      <w:r>
+        <w:rPr>
+          <w:lang w:val="en-US"/>
+        </w:rPr>
+        <w:t>CryptosoftPath</w:t>
+      </w:r>
+      <w:proofErr w:type="spellEnd"/>
+      <w:r>
+        <w:rPr>
+          <w:lang w:val="en-US"/>
+        </w:rPr>
+        <w:t xml:space="preserve"> : Path to the </w:t>
+      </w:r>
+      <w:proofErr w:type="spellStart"/>
+      <w:r>
+        <w:rPr>
+          <w:lang w:val="en-US"/>
+        </w:rPr>
+        <w:t>C</w:t>
+      </w:r>
+      <w:r>
+        <w:rPr>
+          <w:lang w:val="en-US"/>
+        </w:rPr>
+        <w:t>ryptosoft</w:t>
+      </w:r>
+      <w:proofErr w:type="spellEnd"/>
+      <w:r>
+        <w:rPr>
+          <w:lang w:val="en-US"/>
+        </w:rPr>
+        <w:t xml:space="preserve"> application (used to do encryption)</w:t>
+      </w:r>
+    </w:p>
+    <w:p>
+      <w:pPr>
+        <w:pStyle w:val="Paragraphedeliste"/>
+        <w:numPr>
+          <w:ilvl w:val="0"/>
+          <w:numId w:val="4"/>
+        </w:numPr>
+        <w:spacing w:after="0"/>
+        <w:rPr>
+          <w:lang w:val="en-US"/>
+        </w:rPr>
+      </w:pPr>
+      <w:proofErr w:type="spellStart"/>
+      <w:r>
+        <w:rPr>
+          <w:lang w:val="en-US"/>
+        </w:rPr>
+        <w:t>CryptKey</w:t>
+      </w:r>
+      <w:proofErr w:type="spellEnd"/>
+      <w:r>
+        <w:rPr>
+          <w:lang w:val="en-US"/>
+        </w:rPr>
+        <w:t> : Path to the 64 b</w:t>
+      </w:r>
+      <w:r>
+        <w:rPr>
+          <w:lang w:val="en-US"/>
+        </w:rPr>
+        <w:t xml:space="preserve">it key used by </w:t>
+      </w:r>
+      <w:proofErr w:type="spellStart"/>
+      <w:r>
+        <w:rPr>
+          <w:lang w:val="en-US"/>
+        </w:rPr>
+        <w:t>Cryptosoft</w:t>
+      </w:r>
+      <w:proofErr w:type="spellEnd"/>
+    </w:p>
+    <w:p>
+      <w:pPr>
+        <w:pStyle w:val="Paragraphedeliste"/>
+        <w:numPr>
+          <w:ilvl w:val="0"/>
+          <w:numId w:val="4"/>
+        </w:numPr>
+        <w:spacing w:after="0"/>
+        <w:rPr>
+          <w:lang w:val="en-US"/>
+        </w:rPr>
+      </w:pPr>
+      <w:proofErr w:type="spellStart"/>
+      <w:r>
+        <w:rPr>
+          <w:lang w:val="en-US"/>
+        </w:rPr>
+        <w:t>WorkProcessName</w:t>
+      </w:r>
+      <w:proofErr w:type="spellEnd"/>
+      <w:r>
+        <w:rPr>
+          <w:lang w:val="en-US"/>
+        </w:rPr>
+        <w:t xml:space="preserve"> : Name of the business software that prevent the launch of backups.</w:t>
+      </w:r>
+    </w:p>
+    <w:p>
+      <w:pPr>
+        <w:spacing w:after="0"/>
+        <w:ind w:left="360"/>
+        <w:rPr>
+          <w:lang w:val="en-US"/>
+        </w:rPr>
+      </w:pPr>
+    </w:p>
+    <w:p>
+      <w:pPr>
+        <w:pStyle w:val="Paragraphedeliste"/>
+        <w:spacing w:after="0"/>
+        <w:ind w:left="360"/>
+        <w:rPr>
+          <w:lang w:val="en-US"/>
+        </w:rPr>
+      </w:pPr>
+    </w:p>
+    <w:p>
+      <w:pPr>
+        <w:rPr>
+          <w:shd w:val="clear" w:color="auto" w:fill="444654"/>
+          <w:lang w:val="en-GB"/>
+        </w:rPr>
+      </w:pPr>
+      <w:r>
+        <w:rPr>
+          <w:lang w:val="en-GB"/>
+        </w:rPr>
+        <w:t xml:space="preserve">4- </w:t>
+      </w:r>
+      <w:r>
+        <w:rPr>
+          <w:lang w:val="en-GB"/>
+        </w:rPr>
+        <w:t>Then paste them in place of the default locations.</w:t>
+      </w:r>
+    </w:p>
+    <w:p>
+      <w:pPr>
+        <w:rPr>
+          <w:color w:val="FF0000"/>
+          <w:lang w:val="en-GB"/>
+        </w:rPr>
+      </w:pPr>
+      <w:bookmarkStart w:id="6" w:name="_Hlk127636323"/>
+      <w:r>
+        <w:rPr>
+          <w:color w:val="FF0000"/>
+          <w:u w:val="single"/>
+          <w:lang w:val="en-GB"/>
+        </w:rPr>
+        <w:t>Warning:</w:t>
+      </w:r>
+      <w:r>
+        <w:rPr>
+          <w:color w:val="FF0000"/>
+          <w:lang w:val="en-GB"/>
+        </w:rPr>
+        <w:t xml:space="preserve"> Make sure the locations are between the « ‘’ » characters!</w:t>
+      </w:r>
+    </w:p>
+    <w:bookmarkEnd w:id="6"/>
+    <w:p>
+      <w:pPr>
+        <w:rPr>
+          <w:lang w:val="en-GB"/>
+        </w:rPr>
+      </w:pPr>
+    </w:p>
+    <w:p>
+      <w:pPr>
+        <w:pStyle w:val="Titre1"/>
+        <w:numPr>
+          <w:ilvl w:val="0"/>
+          <w:numId w:val="1"/>
+        </w:numPr>
+        <w:rPr>
+          <w:rFonts w:asciiTheme="minorHAnsi" w:eastAsia="Times New Roman" w:hAnsiTheme="minorHAnsi" w:cstheme="minorHAnsi"/>
+          <w:lang w:eastAsia="fr-FR"/>
+        </w:rPr>
+      </w:pPr>
+      <w:bookmarkStart w:id="7" w:name="_Toc127146004"/>
+      <w:r>
+        <w:rPr>
+          <w:rFonts w:asciiTheme="minorHAnsi" w:eastAsia="Times New Roman" w:hAnsiTheme="minorHAnsi" w:cstheme="minorHAnsi"/>
+          <w:lang w:eastAsia="fr-FR"/>
+        </w:rPr>
+        <w:t>Minimum PC Configuration</w:t>
+      </w:r>
+      <w:bookmarkEnd w:id="7"/>
+    </w:p>
+    <w:p>
+      <w:pPr>
+        <w:rPr>
+          <w:rFonts w:cstheme="minorHAnsi"/>
+          <w:lang w:val="en-US"/>
+        </w:rPr>
+      </w:pPr>
+      <w:r>
+        <w:rPr>
+          <w:lang w:val="en-US" w:eastAsia="fr-FR"/>
+        </w:rPr>
+        <w:t>To be able to use the software correctly you need to have 150MB of available RAM and 4MB of available storage on your hard drive</w:t>
       </w:r>
     </w:p>
     <w:sectPr>

</xml_diff>

<commit_message>
Maj de la doc et ajout de la liste de fichiers prioritaires
</commit_message>
<xml_diff>
--- a/Documentation/English Document/Customer service manual V2.docx
+++ b/Documentation/English Document/Customer service manual V2.docx
@@ -8,14 +8,12 @@
           <w:rFonts w:cstheme="minorHAnsi"/>
         </w:rPr>
       </w:pPr>
-      <w:proofErr w:type="gramStart"/>
       <w:r>
         <w:rPr>
           <w:rFonts w:cstheme="minorHAnsi"/>
         </w:rPr>
         <w:t>t</w:t>
       </w:r>
-      <w:proofErr w:type="gramEnd"/>
     </w:p>
     <w:sdt>
       <w:sdtPr>
@@ -1846,18 +1844,9 @@
           <w:rFonts w:cstheme="minorHAnsi"/>
           <w:lang w:val="en-GB"/>
         </w:rPr>
-        <w:t>easy_</w:t>
-      </w:r>
-      <w:proofErr w:type="gramStart"/>
-      <w:r>
-        <w:rPr>
-          <w:rFonts w:cstheme="minorHAnsi"/>
-          <w:lang w:val="en-GB"/>
-        </w:rPr>
-        <w:t>save.Cmd</w:t>
+        <w:t>easy_save.Cmd</w:t>
       </w:r>
       <w:proofErr w:type="spellEnd"/>
-      <w:proofErr w:type="gramEnd"/>
       <w:r>
         <w:rPr>
           <w:rFonts w:cstheme="minorHAnsi"/>
@@ -1885,23 +1874,7 @@
           <w:rFonts w:cstheme="minorHAnsi"/>
           <w:lang w:val="en-US"/>
         </w:rPr>
-        <w:t>(</w:t>
-      </w:r>
-      <w:proofErr w:type="gramStart"/>
-      <w:r>
-        <w:rPr>
-          <w:rFonts w:cstheme="minorHAnsi"/>
-          <w:lang w:val="en-US"/>
-        </w:rPr>
-        <w:t>see</w:t>
-      </w:r>
-      <w:proofErr w:type="gramEnd"/>
-      <w:r>
-        <w:rPr>
-          <w:rFonts w:cstheme="minorHAnsi"/>
-          <w:lang w:val="en-US"/>
-        </w:rPr>
-        <w:t xml:space="preserve"> default software location)</w:t>
+        <w:t>(see default software location)</w:t>
       </w:r>
     </w:p>
     <w:p>
@@ -2155,23 +2128,7 @@
           <w:rFonts w:cstheme="minorHAnsi"/>
           <w:lang w:val="en-GB"/>
         </w:rPr>
-        <w:t>" on the following path: "</w:t>
-      </w:r>
-      <w:proofErr w:type="gramStart"/>
-      <w:r>
-        <w:rPr>
-          <w:rFonts w:cstheme="minorHAnsi"/>
-          <w:lang w:val="en-GB"/>
-        </w:rPr>
-        <w:t>C:UserName</w:t>
-      </w:r>
-      <w:proofErr w:type="gramEnd"/>
-      <w:r>
-        <w:rPr>
-          <w:rFonts w:cstheme="minorHAnsi"/>
-          <w:lang w:val="en-GB"/>
-        </w:rPr>
-        <w:t>".</w:t>
+        <w:t>" on the following path: "C:UserName".</w:t>
       </w:r>
     </w:p>
     <w:p>
@@ -2418,97 +2375,83 @@
         <w:rPr>
           <w:lang w:val="en-GB"/>
         </w:rPr>
+        <w:t xml:space="preserve"> in order to ensure its proper </w:t>
+      </w:r>
+      <w:proofErr w:type="spellStart"/>
+      <w:r>
+        <w:rPr>
+          <w:lang w:val="en-GB"/>
+        </w:rPr>
+        <w:t>functioningFollow</w:t>
+      </w:r>
+      <w:proofErr w:type="spellEnd"/>
+      <w:r>
+        <w:rPr>
+          <w:lang w:val="en-GB"/>
+        </w:rPr>
+        <w:t xml:space="preserve"> the following instructions:</w:t>
+      </w:r>
+    </w:p>
+    <w:p>
+      <w:pPr>
+        <w:rPr>
+          <w:lang w:val="en-GB"/>
+        </w:rPr>
+      </w:pPr>
+      <w:r>
+        <w:rPr>
+          <w:lang w:val="en-GB"/>
+        </w:rPr>
+        <w:t>Specify the locations of the daily log files (which contain the history of backup jobs) and the location of the status log files for each backup job (which contain the progress of backup jobs).</w:t>
+      </w:r>
+    </w:p>
+    <w:p>
+      <w:pPr>
+        <w:rPr>
+          <w:lang w:val="en-GB"/>
+        </w:rPr>
+      </w:pPr>
+      <w:r>
+        <w:rPr>
+          <w:lang w:val="en-GB"/>
+        </w:rPr>
+        <w:t>Follow the instructions below:</w:t>
+      </w:r>
+    </w:p>
+    <w:p>
+      <w:pPr>
+        <w:rPr>
+          <w:shd w:val="clear" w:color="auto" w:fill="444654"/>
+          <w:lang w:val="en-GB"/>
+        </w:rPr>
+      </w:pPr>
+      <w:r>
+        <w:rPr>
+          <w:lang w:val="en-GB"/>
+        </w:rPr>
+        <w:t>1- Open the "« </w:t>
+      </w:r>
+      <w:proofErr w:type="spellStart"/>
+      <w:r>
+        <w:rPr>
+          <w:lang w:val="en-GB"/>
+        </w:rPr>
+        <w:t>EasySave.dll.config</w:t>
+      </w:r>
+      <w:proofErr w:type="spellEnd"/>
+      <w:r>
+        <w:rPr>
+          <w:lang w:val="en-GB"/>
+        </w:rPr>
+        <w:t xml:space="preserve"> " file with Notepad.</w:t>
+      </w:r>
+      <w:r>
+        <w:rPr>
+          <w:shd w:val="clear" w:color="auto" w:fill="444654"/>
+          <w:lang w:val="en-GB"/>
+        </w:rPr>
         <w:t xml:space="preserve"> </w:t>
       </w:r>
-      <w:proofErr w:type="gramStart"/>
-      <w:r>
-        <w:rPr>
-          <w:lang w:val="en-GB"/>
-        </w:rPr>
-        <w:t>in order to</w:t>
-      </w:r>
-      <w:proofErr w:type="gramEnd"/>
-      <w:r>
-        <w:rPr>
-          <w:lang w:val="en-GB"/>
-        </w:rPr>
-        <w:t xml:space="preserve"> ensure its proper </w:t>
-      </w:r>
-      <w:proofErr w:type="spellStart"/>
-      <w:r>
-        <w:rPr>
-          <w:lang w:val="en-GB"/>
-        </w:rPr>
-        <w:t>functioningFollow</w:t>
-      </w:r>
-      <w:proofErr w:type="spellEnd"/>
-      <w:r>
-        <w:rPr>
-          <w:lang w:val="en-GB"/>
-        </w:rPr>
-        <w:t xml:space="preserve"> the following instructions:</w:t>
-      </w:r>
-    </w:p>
-    <w:p>
-      <w:pPr>
-        <w:rPr>
-          <w:lang w:val="en-GB"/>
-        </w:rPr>
-      </w:pPr>
-      <w:r>
-        <w:rPr>
-          <w:lang w:val="en-GB"/>
-        </w:rPr>
-        <w:t>Specify the locations of the daily log files (which contain the history of backup jobs) and the location of the status log files for each backup job (which contain the progress of backup jobs).</w:t>
-      </w:r>
-    </w:p>
-    <w:p>
-      <w:pPr>
-        <w:rPr>
-          <w:lang w:val="en-GB"/>
-        </w:rPr>
-      </w:pPr>
-      <w:r>
-        <w:rPr>
-          <w:lang w:val="en-GB"/>
-        </w:rPr>
-        <w:t>Follow the instructions below:</w:t>
-      </w:r>
-    </w:p>
-    <w:p>
-      <w:pPr>
-        <w:rPr>
-          <w:shd w:val="clear" w:color="auto" w:fill="444654"/>
-          <w:lang w:val="en-GB"/>
-        </w:rPr>
-      </w:pPr>
-      <w:r>
-        <w:rPr>
-          <w:lang w:val="en-GB"/>
-        </w:rPr>
-        <w:t>1- Open the "« </w:t>
-      </w:r>
-      <w:proofErr w:type="spellStart"/>
-      <w:r>
-        <w:rPr>
-          <w:lang w:val="en-GB"/>
-        </w:rPr>
-        <w:t>EasySave.dll.config</w:t>
-      </w:r>
-      <w:proofErr w:type="spellEnd"/>
-      <w:r>
-        <w:rPr>
-          <w:lang w:val="en-GB"/>
-        </w:rPr>
-        <w:t xml:space="preserve"> " file with Notepad.</w:t>
-      </w:r>
-      <w:r>
-        <w:rPr>
-          <w:shd w:val="clear" w:color="auto" w:fill="444654"/>
-          <w:lang w:val="en-GB"/>
-        </w:rPr>
-        <w:t xml:space="preserve"> </w:t>
-      </w:r>
     </w:p>
     <w:p>
       <w:pPr>
@@ -2521,26 +2464,18 @@
           <w:noProof/>
         </w:rPr>
         <w:drawing>
-          <wp:anchor distT="0" distB="0" distL="114300" distR="114300" simplePos="0" relativeHeight="251675648" behindDoc="1" locked="0" layoutInCell="1" allowOverlap="1" wp14:anchorId="0DFD7A7C" wp14:editId="2A0427D7">
+          <wp:anchor distT="0" distB="0" distL="114300" distR="114300" simplePos="0" relativeHeight="251675648" behindDoc="0" locked="0" layoutInCell="1" allowOverlap="1" wp14:anchorId="4B8A1808" wp14:editId="167E5B0E">
             <wp:simplePos x="0" y="0"/>
             <wp:positionH relativeFrom="margin">
               <wp:align>center</wp:align>
             </wp:positionH>
             <wp:positionV relativeFrom="paragraph">
-              <wp:posOffset>411592</wp:posOffset>
+              <wp:posOffset>238125</wp:posOffset>
             </wp:positionV>
-            <wp:extent cx="6779260" cy="1500505"/>
-            <wp:effectExtent l="0" t="0" r="2540" b="4445"/>
-            <wp:wrapTight wrapText="bothSides">
-              <wp:wrapPolygon edited="0">
-                <wp:start x="0" y="0"/>
-                <wp:lineTo x="0" y="21390"/>
-                <wp:lineTo x="21547" y="21390"/>
-                <wp:lineTo x="21547" y="0"/>
-                <wp:lineTo x="0" y="0"/>
-              </wp:wrapPolygon>
-            </wp:wrapTight>
-            <wp:docPr id="15" name="Image 15" descr="Une image contenant texte&#10;&#10;Description générée automatiquement"/>
+            <wp:extent cx="6998335" cy="1924050"/>
+            <wp:effectExtent l="0" t="0" r="0" b="0"/>
+            <wp:wrapTopAndBottom/>
+            <wp:docPr id="1" name="Image 1" descr="Une image contenant texte&#10;&#10;Description générée automatiquement"/>
             <wp:cNvGraphicFramePr>
               <a:graphicFrameLocks xmlns:a="http://schemas.openxmlformats.org/drawingml/2006/main" noChangeAspect="1"/>
             </wp:cNvGraphicFramePr>
@@ -2548,626 +2483,11 @@
               <a:graphicData uri="http://schemas.openxmlformats.org/drawingml/2006/picture">
                 <pic:pic xmlns:pic="http://schemas.openxmlformats.org/drawingml/2006/picture">
                   <pic:nvPicPr>
-                    <pic:cNvPr id="15" name="Image 15" descr="Une image contenant texte&#10;&#10;Description générée automatiquement"/>
-                    <pic:cNvPicPr>
-                      <a:picLocks noChangeAspect="1" noChangeArrowheads="1"/>
-                    </pic:cNvPicPr>
-                  </pic:nvPicPr>
-                  <pic:blipFill rotWithShape="1">
-                    <a:blip r:embed="rId15">
-                      <a:extLst>
-                        <a:ext uri="{28A0092B-C50C-407E-A947-70E740481C1C}">
-                          <a14:useLocalDpi xmlns:a14="http://schemas.microsoft.com/office/drawing/2010/main" val="0"/>
-                        </a:ext>
-                      </a:extLst>
-                    </a:blip>
-                    <a:srcRect r="6799" b="10544"/>
-                    <a:stretch/>
-                  </pic:blipFill>
-                  <pic:spPr bwMode="auto">
-                    <a:xfrm>
-                      <a:off x="0" y="0"/>
-                      <a:ext cx="6779260" cy="1500505"/>
-                    </a:xfrm>
-                    <a:prstGeom prst="rect">
-                      <a:avLst/>
-                    </a:prstGeom>
-                    <a:noFill/>
-                    <a:ln>
-                      <a:noFill/>
-                    </a:ln>
-                    <a:extLst>
-                      <a:ext uri="{53640926-AAD7-44D8-BBD7-CCE9431645EC}">
-                        <a14:shadowObscured xmlns:a14="http://schemas.microsoft.com/office/drawing/2010/main"/>
-                      </a:ext>
-                    </a:extLst>
-                  </pic:spPr>
-                </pic:pic>
-              </a:graphicData>
-            </a:graphic>
-          </wp:anchor>
-        </w:drawing>
-      </w:r>
-      <w:r>
-        <w:rPr>
-          <w:lang w:val="en-GB"/>
-        </w:rPr>
-        <w:t>2- Its contents will be as follows:</w:t>
-      </w:r>
-    </w:p>
-    <w:p>
-      <w:pPr>
-        <w:rPr>
-          <w:lang w:val="en-US"/>
-        </w:rPr>
-      </w:pPr>
-    </w:p>
-    <w:p>
-      <w:pPr>
-        <w:spacing w:after="0"/>
-        <w:rPr>
-          <w:lang w:val="en-GB"/>
-        </w:rPr>
-      </w:pPr>
-      <w:r>
-        <w:rPr>
-          <w:lang w:val="en-GB"/>
-        </w:rPr>
-        <w:t>3- Copy the locations of the folders where you want the different log files:</w:t>
-      </w:r>
-    </w:p>
-    <w:p>
-      <w:pPr>
-        <w:pStyle w:val="Paragraphedeliste"/>
-        <w:numPr>
-          <w:ilvl w:val="0"/>
-          <w:numId w:val="4"/>
-        </w:numPr>
-        <w:spacing w:after="0"/>
-        <w:rPr>
-          <w:lang w:val="en-GB"/>
-        </w:rPr>
-      </w:pPr>
-      <w:proofErr w:type="spellStart"/>
-      <w:proofErr w:type="gramStart"/>
-      <w:r>
-        <w:rPr>
-          <w:lang w:val="en-GB"/>
-        </w:rPr>
-        <w:t>StatusLogEmplacement</w:t>
-      </w:r>
-      <w:proofErr w:type="spellEnd"/>
-      <w:r>
-        <w:rPr>
-          <w:lang w:val="en-GB"/>
-        </w:rPr>
-        <w:t xml:space="preserve"> </w:t>
-      </w:r>
-      <w:r>
-        <w:rPr>
-          <w:lang w:val="en-GB"/>
-        </w:rPr>
-        <w:t>:</w:t>
-      </w:r>
-      <w:proofErr w:type="gramEnd"/>
-      <w:r>
-        <w:rPr>
-          <w:lang w:val="en-GB"/>
-        </w:rPr>
-        <w:t xml:space="preserve"> </w:t>
-      </w:r>
-      <w:r>
-        <w:rPr>
-          <w:lang w:val="en-GB"/>
-        </w:rPr>
-        <w:t>L</w:t>
-      </w:r>
-      <w:r>
-        <w:rPr>
-          <w:lang w:val="en-GB"/>
-        </w:rPr>
-        <w:t>ocation of backup job status logs</w:t>
-      </w:r>
-    </w:p>
-    <w:p>
-      <w:pPr>
-        <w:pStyle w:val="Paragraphedeliste"/>
-        <w:numPr>
-          <w:ilvl w:val="0"/>
-          <w:numId w:val="4"/>
-        </w:numPr>
-        <w:spacing w:after="0"/>
-        <w:rPr>
-          <w:lang w:val="en-GB"/>
-        </w:rPr>
-      </w:pPr>
-      <w:proofErr w:type="spellStart"/>
-      <w:proofErr w:type="gramStart"/>
-      <w:r>
-        <w:rPr>
-          <w:lang w:val="en-GB"/>
-        </w:rPr>
-        <w:t>DailyLogEmplacement</w:t>
-      </w:r>
-      <w:proofErr w:type="spellEnd"/>
-      <w:r>
-        <w:rPr>
-          <w:lang w:val="en-GB"/>
-        </w:rPr>
-        <w:t xml:space="preserve"> </w:t>
-      </w:r>
-      <w:r>
-        <w:rPr>
-          <w:lang w:val="en-GB"/>
-        </w:rPr>
-        <w:t>:</w:t>
-      </w:r>
-      <w:proofErr w:type="gramEnd"/>
-      <w:r>
-        <w:rPr>
-          <w:lang w:val="en-GB"/>
-        </w:rPr>
-        <w:t xml:space="preserve"> </w:t>
-      </w:r>
-      <w:r>
-        <w:rPr>
-          <w:lang w:val="en-GB"/>
-        </w:rPr>
-        <w:t>L</w:t>
-      </w:r>
-      <w:r>
-        <w:rPr>
-          <w:lang w:val="en-GB"/>
-        </w:rPr>
-        <w:t>ocation of daily log files</w:t>
-      </w:r>
-    </w:p>
-    <w:p>
-      <w:pPr>
-        <w:pStyle w:val="Paragraphedeliste"/>
-        <w:numPr>
-          <w:ilvl w:val="0"/>
-          <w:numId w:val="4"/>
-        </w:numPr>
-        <w:spacing w:after="0"/>
-        <w:rPr>
-          <w:lang w:val="en-GB"/>
-        </w:rPr>
-      </w:pPr>
-      <w:proofErr w:type="spellStart"/>
-      <w:proofErr w:type="gramStart"/>
-      <w:r>
-        <w:rPr>
-          <w:lang w:val="en-GB"/>
-        </w:rPr>
-        <w:t>LogFileName</w:t>
-      </w:r>
-      <w:proofErr w:type="spellEnd"/>
-      <w:r>
-        <w:rPr>
-          <w:lang w:val="en-GB"/>
-        </w:rPr>
-        <w:t xml:space="preserve"> </w:t>
-      </w:r>
-      <w:r>
-        <w:rPr>
-          <w:lang w:val="en-GB"/>
-        </w:rPr>
-        <w:t>:</w:t>
-      </w:r>
-      <w:proofErr w:type="gramEnd"/>
-      <w:r>
-        <w:rPr>
-          <w:lang w:val="en-GB"/>
-        </w:rPr>
-        <w:t xml:space="preserve"> </w:t>
-      </w:r>
-      <w:r>
-        <w:rPr>
-          <w:lang w:val="en-GB"/>
-        </w:rPr>
-        <w:t>N</w:t>
-      </w:r>
-      <w:r>
-        <w:rPr>
-          <w:lang w:val="en-GB"/>
-        </w:rPr>
-        <w:t>ame of each daily log file</w:t>
-      </w:r>
-    </w:p>
-    <w:p>
-      <w:pPr>
-        <w:pStyle w:val="Paragraphedeliste"/>
-        <w:numPr>
-          <w:ilvl w:val="0"/>
-          <w:numId w:val="4"/>
-        </w:numPr>
-        <w:spacing w:after="0"/>
-        <w:rPr>
-          <w:lang w:val="en-GB"/>
-        </w:rPr>
-      </w:pPr>
-      <w:proofErr w:type="spellStart"/>
-      <w:proofErr w:type="gramStart"/>
-      <w:r>
-        <w:rPr>
-          <w:lang w:val="en-GB"/>
-        </w:rPr>
-        <w:t>SaveProjectEmplacement</w:t>
-      </w:r>
-      <w:proofErr w:type="spellEnd"/>
-      <w:r>
-        <w:rPr>
-          <w:lang w:val="en-GB"/>
-        </w:rPr>
-        <w:t xml:space="preserve"> </w:t>
-      </w:r>
-      <w:r>
-        <w:rPr>
-          <w:lang w:val="en-GB"/>
-        </w:rPr>
-        <w:t>:</w:t>
-      </w:r>
-      <w:proofErr w:type="gramEnd"/>
-      <w:r>
-        <w:rPr>
-          <w:lang w:val="en-GB"/>
-        </w:rPr>
-        <w:t xml:space="preserve"> the location of the backup jobs</w:t>
-      </w:r>
-    </w:p>
-    <w:p>
-      <w:pPr>
-        <w:pStyle w:val="Paragraphedeliste"/>
-        <w:numPr>
-          <w:ilvl w:val="0"/>
-          <w:numId w:val="4"/>
-        </w:numPr>
-        <w:spacing w:after="0"/>
-        <w:rPr>
-          <w:lang w:val="en-US"/>
-        </w:rPr>
-      </w:pPr>
-      <w:proofErr w:type="spellStart"/>
-      <w:proofErr w:type="gramStart"/>
-      <w:r>
-        <w:rPr>
-          <w:lang w:val="en-US"/>
-        </w:rPr>
-        <w:t>LogsInXML</w:t>
-      </w:r>
-      <w:proofErr w:type="spellEnd"/>
-      <w:r>
-        <w:rPr>
-          <w:lang w:val="en-US"/>
-        </w:rPr>
-        <w:t> :</w:t>
-      </w:r>
-      <w:proofErr w:type="gramEnd"/>
-      <w:r>
-        <w:rPr>
-          <w:lang w:val="en-US"/>
-        </w:rPr>
-        <w:t xml:space="preserve"> </w:t>
-      </w:r>
-      <w:r>
-        <w:rPr>
-          <w:lang w:val="en-US"/>
-        </w:rPr>
-        <w:t xml:space="preserve">Logs in XML </w:t>
-      </w:r>
-      <w:r>
-        <w:rPr>
-          <w:lang w:val="en-US"/>
-        </w:rPr>
-        <w:t>Y -&gt; yes, N -&gt; no</w:t>
-      </w:r>
-    </w:p>
-    <w:p>
-      <w:pPr>
-        <w:pStyle w:val="Paragraphedeliste"/>
-        <w:numPr>
-          <w:ilvl w:val="0"/>
-          <w:numId w:val="4"/>
-        </w:numPr>
-        <w:spacing w:after="0"/>
-        <w:rPr>
-          <w:lang w:val="en-US"/>
-        </w:rPr>
-      </w:pPr>
-      <w:proofErr w:type="spellStart"/>
-      <w:proofErr w:type="gramStart"/>
-      <w:r>
-        <w:rPr>
-          <w:lang w:val="en-US"/>
-        </w:rPr>
-        <w:t>Log</w:t>
-      </w:r>
-      <w:r>
-        <w:rPr>
-          <w:lang w:val="en-US"/>
-        </w:rPr>
-        <w:t>s</w:t>
-      </w:r>
-      <w:r>
-        <w:rPr>
-          <w:lang w:val="en-US"/>
-        </w:rPr>
-        <w:t>InJson</w:t>
-      </w:r>
-      <w:proofErr w:type="spellEnd"/>
-      <w:r>
-        <w:rPr>
-          <w:lang w:val="en-US"/>
-        </w:rPr>
-        <w:t> :</w:t>
-      </w:r>
-      <w:proofErr w:type="gramEnd"/>
-      <w:r>
-        <w:rPr>
-          <w:lang w:val="en-US"/>
-        </w:rPr>
-        <w:t xml:space="preserve"> </w:t>
-      </w:r>
-      <w:r>
-        <w:rPr>
-          <w:lang w:val="en-US"/>
-        </w:rPr>
-        <w:t xml:space="preserve">logs in </w:t>
-      </w:r>
-      <w:proofErr w:type="spellStart"/>
-      <w:r>
-        <w:rPr>
-          <w:lang w:val="en-US"/>
-        </w:rPr>
-        <w:t>Json</w:t>
-      </w:r>
-      <w:proofErr w:type="spellEnd"/>
-      <w:r>
-        <w:rPr>
-          <w:lang w:val="en-US"/>
-        </w:rPr>
-        <w:t xml:space="preserve"> </w:t>
-      </w:r>
-      <w:r>
-        <w:rPr>
-          <w:lang w:val="en-US"/>
-        </w:rPr>
-        <w:t>Y -&gt; yes, N -&gt; no</w:t>
-      </w:r>
-    </w:p>
-    <w:p>
-      <w:pPr>
-        <w:pStyle w:val="Paragraphedeliste"/>
-        <w:numPr>
-          <w:ilvl w:val="0"/>
-          <w:numId w:val="4"/>
-        </w:numPr>
-        <w:spacing w:after="0"/>
-      </w:pPr>
-      <w:proofErr w:type="spellStart"/>
-      <w:r>
-        <w:t>CryptosoftPath</w:t>
-      </w:r>
-      <w:proofErr w:type="spellEnd"/>
-      <w:r>
-        <w:t xml:space="preserve"> : </w:t>
-      </w:r>
-      <w:r>
-        <w:t>Path of</w:t>
-      </w:r>
-      <w:r>
-        <w:t xml:space="preserve"> </w:t>
-      </w:r>
-      <w:proofErr w:type="spellStart"/>
-      <w:r>
-        <w:t>Cryptosoft</w:t>
-      </w:r>
-      <w:proofErr w:type="spellEnd"/>
-      <w:r>
-        <w:t xml:space="preserve"> </w:t>
-      </w:r>
-      <w:r>
-        <w:t>software</w:t>
-      </w:r>
-    </w:p>
-    <w:p>
-      <w:pPr>
-        <w:pStyle w:val="Paragraphedeliste"/>
-        <w:numPr>
-          <w:ilvl w:val="0"/>
-          <w:numId w:val="4"/>
-        </w:numPr>
-        <w:spacing w:after="0"/>
-      </w:pPr>
-      <w:proofErr w:type="spellStart"/>
-      <w:r>
-        <w:t>CryptKeyPath</w:t>
-      </w:r>
-      <w:proofErr w:type="spellEnd"/>
-      <w:r>
-        <w:t xml:space="preserve"> : </w:t>
-      </w:r>
-      <w:r>
-        <w:t xml:space="preserve">Path of </w:t>
-      </w:r>
-      <w:proofErr w:type="spellStart"/>
-      <w:r>
-        <w:t>encryption</w:t>
-      </w:r>
-      <w:proofErr w:type="spellEnd"/>
-      <w:r>
-        <w:t xml:space="preserve"> key</w:t>
-      </w:r>
-    </w:p>
-    <w:p>
-      <w:pPr>
-        <w:spacing w:after="0"/>
-        <w:ind w:left="360"/>
-        <w:rPr>
-          <w:lang w:val="en-US"/>
-        </w:rPr>
-      </w:pPr>
-    </w:p>
-    <w:p>
-      <w:pPr>
-        <w:pStyle w:val="Paragraphedeliste"/>
-        <w:spacing w:after="0"/>
-        <w:ind w:left="360"/>
-        <w:rPr>
-          <w:lang w:val="en-US"/>
-        </w:rPr>
-      </w:pPr>
-    </w:p>
-    <w:p>
-      <w:pPr>
-        <w:rPr>
-          <w:shd w:val="clear" w:color="auto" w:fill="444654"/>
-          <w:lang w:val="en-GB"/>
-        </w:rPr>
-      </w:pPr>
-      <w:r>
-        <w:rPr>
-          <w:lang w:val="en-GB"/>
-        </w:rPr>
-        <w:t xml:space="preserve">4- </w:t>
-      </w:r>
-      <w:r>
-        <w:rPr>
-          <w:lang w:val="en-GB"/>
-        </w:rPr>
-        <w:t>Then paste them in place of the default locations.</w:t>
-      </w:r>
-    </w:p>
-    <w:p>
-      <w:pPr>
-        <w:rPr>
-          <w:lang w:val="en-GB"/>
-        </w:rPr>
-      </w:pPr>
-      <w:r>
-        <w:rPr>
-          <w:u w:val="single"/>
-          <w:lang w:val="en-GB"/>
-        </w:rPr>
-        <w:t>Warning:</w:t>
-      </w:r>
-      <w:r>
-        <w:rPr>
-          <w:lang w:val="en-GB"/>
-        </w:rPr>
-        <w:t xml:space="preserve"> Make sure the locations are between the « ‘’ » characters!</w:t>
-      </w:r>
-    </w:p>
-    <w:p>
-      <w:pPr>
-        <w:rPr>
-          <w:lang w:val="en-GB"/>
-        </w:rPr>
-      </w:pPr>
-    </w:p>
-    <w:p>
-      <w:pPr>
-        <w:pStyle w:val="Titre1"/>
-        <w:numPr>
-          <w:ilvl w:val="0"/>
-          <w:numId w:val="1"/>
-        </w:numPr>
-        <w:rPr>
-          <w:rFonts w:asciiTheme="minorHAnsi" w:eastAsia="Times New Roman" w:hAnsiTheme="minorHAnsi" w:cstheme="minorHAnsi"/>
-          <w:lang w:eastAsia="fr-FR"/>
-        </w:rPr>
-      </w:pPr>
-      <w:bookmarkStart w:id="6" w:name="_Toc127146004"/>
-      <w:r>
-        <w:rPr>
-          <w:rFonts w:asciiTheme="minorHAnsi" w:eastAsia="Times New Roman" w:hAnsiTheme="minorHAnsi" w:cstheme="minorHAnsi"/>
-          <w:lang w:eastAsia="fr-FR"/>
-        </w:rPr>
-        <w:t>Minimum PC Configuration</w:t>
-      </w:r>
-      <w:bookmarkEnd w:id="6"/>
-    </w:p>
-    <w:p>
-      <w:pPr>
-        <w:rPr>
-          <w:lang w:eastAsia="fr-FR"/>
-        </w:rPr>
-      </w:pPr>
-    </w:p>
-    <w:p>
-      <w:pPr>
-        <w:rPr>
-          <w:rFonts w:cstheme="minorHAnsi"/>
-          <w:lang w:val="en-GB"/>
-        </w:rPr>
-      </w:pPr>
-      <w:r>
-        <w:rPr>
-          <w:rFonts w:cstheme="minorHAnsi"/>
-          <w:lang w:val="en-GB"/>
-        </w:rPr>
-        <w:t xml:space="preserve">To use the </w:t>
-      </w:r>
-      <w:proofErr w:type="gramStart"/>
-      <w:r>
-        <w:rPr>
-          <w:rFonts w:cstheme="minorHAnsi"/>
-          <w:lang w:val="en-GB"/>
-        </w:rPr>
-        <w:t>software</w:t>
-      </w:r>
-      <w:proofErr w:type="gramEnd"/>
-      <w:r>
-        <w:rPr>
-          <w:rFonts w:cstheme="minorHAnsi"/>
-          <w:lang w:val="en-GB"/>
-        </w:rPr>
-        <w:t xml:space="preserve"> you need 48MB of available RAM</w:t>
-      </w:r>
-      <w:r>
-        <w:rPr>
-          <w:rFonts w:cstheme="minorHAnsi"/>
-          <w:lang w:val="en-GB"/>
-        </w:rPr>
-        <w:t xml:space="preserve"> memory</w:t>
-      </w:r>
-      <w:r>
-        <w:rPr>
-          <w:rFonts w:cstheme="minorHAnsi"/>
-          <w:lang w:val="en-GB"/>
-        </w:rPr>
-        <w:t xml:space="preserve"> and 2MB of available storage on your hard drive</w:t>
-      </w:r>
-      <w:r>
-        <w:rPr>
-          <w:rFonts w:cstheme="minorHAnsi"/>
-          <w:lang w:val="en-GB"/>
-        </w:rPr>
-        <w:t>.</w:t>
-      </w:r>
-      <w:r>
-        <w:rPr>
-          <w:rFonts w:cstheme="minorHAnsi"/>
-          <w:noProof/>
-        </w:rPr>
-        <w:drawing>
-          <wp:inline distT="0" distB="0" distL="0" distR="0" wp14:anchorId="470F513B" wp14:editId="17A14CD8">
-            <wp:extent cx="5760720" cy="787400"/>
-            <wp:effectExtent l="0" t="0" r="0" b="0"/>
-            <wp:docPr id="8" name="Image 8"/>
-            <wp:cNvGraphicFramePr>
-              <a:graphicFrameLocks xmlns:a="http://schemas.openxmlformats.org/drawingml/2006/main" noChangeAspect="1"/>
-            </wp:cNvGraphicFramePr>
-            <a:graphic xmlns:a="http://schemas.openxmlformats.org/drawingml/2006/main">
-              <a:graphicData uri="http://schemas.openxmlformats.org/drawingml/2006/picture">
-                <pic:pic xmlns:pic="http://schemas.openxmlformats.org/drawingml/2006/picture">
-                  <pic:nvPicPr>
-                    <pic:cNvPr id="8" name="Image 8"/>
+                    <pic:cNvPr id="4" name="Image 4" descr="Une image contenant texte&#10;&#10;Description générée automatiquement"/>
                     <pic:cNvPicPr/>
                   </pic:nvPicPr>
                   <pic:blipFill>
-                    <a:blip r:embed="rId16">
+                    <a:blip r:embed="rId15">
                       <a:extLst>
                         <a:ext uri="{28A0092B-C50C-407E-A947-70E740481C1C}">
                           <a14:useLocalDpi xmlns:a14="http://schemas.microsoft.com/office/drawing/2010/main" val="0"/>
@@ -3181,7 +2501,7 @@
                   <pic:spPr>
                     <a:xfrm>
                       <a:off x="0" y="0"/>
-                      <a:ext cx="5760720" cy="787400"/>
+                      <a:ext cx="6998335" cy="1924050"/>
                     </a:xfrm>
                     <a:prstGeom prst="rect">
                       <a:avLst/>
@@ -3190,8 +2510,559 @@
                 </pic:pic>
               </a:graphicData>
             </a:graphic>
-          </wp:inline>
+            <wp14:sizeRelH relativeFrom="margin">
+              <wp14:pctWidth>0</wp14:pctWidth>
+            </wp14:sizeRelH>
+            <wp14:sizeRelV relativeFrom="margin">
+              <wp14:pctHeight>0</wp14:pctHeight>
+            </wp14:sizeRelV>
+          </wp:anchor>
         </w:drawing>
+      </w:r>
+      <w:r>
+        <w:rPr>
+          <w:lang w:val="en-GB"/>
+        </w:rPr>
+        <w:t>2- Its contents will be as follows:</w:t>
+      </w:r>
+    </w:p>
+    <w:p>
+      <w:pPr>
+        <w:rPr>
+          <w:lang w:val="en-US"/>
+        </w:rPr>
+      </w:pPr>
+    </w:p>
+    <w:p>
+      <w:pPr>
+        <w:spacing w:after="0"/>
+        <w:rPr>
+          <w:lang w:val="en-GB"/>
+        </w:rPr>
+      </w:pPr>
+      <w:r>
+        <w:rPr>
+          <w:lang w:val="en-GB"/>
+        </w:rPr>
+        <w:t>3- Copy the locations of the folders where you want the different log files:</w:t>
+      </w:r>
+    </w:p>
+    <w:p>
+      <w:pPr>
+        <w:pStyle w:val="Paragraphedeliste"/>
+        <w:numPr>
+          <w:ilvl w:val="0"/>
+          <w:numId w:val="4"/>
+        </w:numPr>
+        <w:spacing w:after="0"/>
+        <w:rPr>
+          <w:lang w:val="en-GB"/>
+        </w:rPr>
+      </w:pPr>
+      <w:proofErr w:type="spellStart"/>
+      <w:r>
+        <w:rPr>
+          <w:lang w:val="en-GB"/>
+        </w:rPr>
+        <w:t>StatusLogEmplacement</w:t>
+      </w:r>
+      <w:proofErr w:type="spellEnd"/>
+      <w:r>
+        <w:rPr>
+          <w:lang w:val="en-GB"/>
+        </w:rPr>
+        <w:t xml:space="preserve"> </w:t>
+      </w:r>
+      <w:r>
+        <w:rPr>
+          <w:lang w:val="en-GB"/>
+        </w:rPr>
+        <w:t>:</w:t>
+      </w:r>
+      <w:r>
+        <w:rPr>
+          <w:lang w:val="en-GB"/>
+        </w:rPr>
+        <w:t xml:space="preserve"> </w:t>
+      </w:r>
+      <w:r>
+        <w:rPr>
+          <w:lang w:val="en-GB"/>
+        </w:rPr>
+        <w:t>L</w:t>
+      </w:r>
+      <w:r>
+        <w:rPr>
+          <w:lang w:val="en-GB"/>
+        </w:rPr>
+        <w:t>ocation of backup job status logs</w:t>
+      </w:r>
+    </w:p>
+    <w:p>
+      <w:pPr>
+        <w:pStyle w:val="Paragraphedeliste"/>
+        <w:numPr>
+          <w:ilvl w:val="0"/>
+          <w:numId w:val="4"/>
+        </w:numPr>
+        <w:spacing w:after="0"/>
+        <w:rPr>
+          <w:lang w:val="en-GB"/>
+        </w:rPr>
+      </w:pPr>
+      <w:proofErr w:type="spellStart"/>
+      <w:r>
+        <w:rPr>
+          <w:lang w:val="en-GB"/>
+        </w:rPr>
+        <w:t>DailyLogEmplacement</w:t>
+      </w:r>
+      <w:proofErr w:type="spellEnd"/>
+      <w:r>
+        <w:rPr>
+          <w:lang w:val="en-GB"/>
+        </w:rPr>
+        <w:t xml:space="preserve"> </w:t>
+      </w:r>
+      <w:r>
+        <w:rPr>
+          <w:lang w:val="en-GB"/>
+        </w:rPr>
+        <w:t>:</w:t>
+      </w:r>
+      <w:r>
+        <w:rPr>
+          <w:lang w:val="en-GB"/>
+        </w:rPr>
+        <w:t xml:space="preserve"> </w:t>
+      </w:r>
+      <w:r>
+        <w:rPr>
+          <w:lang w:val="en-GB"/>
+        </w:rPr>
+        <w:t>L</w:t>
+      </w:r>
+      <w:r>
+        <w:rPr>
+          <w:lang w:val="en-GB"/>
+        </w:rPr>
+        <w:t>ocation of daily log files</w:t>
+      </w:r>
+    </w:p>
+    <w:p>
+      <w:pPr>
+        <w:pStyle w:val="Paragraphedeliste"/>
+        <w:numPr>
+          <w:ilvl w:val="0"/>
+          <w:numId w:val="4"/>
+        </w:numPr>
+        <w:spacing w:after="0"/>
+        <w:rPr>
+          <w:lang w:val="en-GB"/>
+        </w:rPr>
+      </w:pPr>
+      <w:proofErr w:type="spellStart"/>
+      <w:r>
+        <w:rPr>
+          <w:lang w:val="en-GB"/>
+        </w:rPr>
+        <w:t>LogFileName</w:t>
+      </w:r>
+      <w:proofErr w:type="spellEnd"/>
+      <w:r>
+        <w:rPr>
+          <w:lang w:val="en-GB"/>
+        </w:rPr>
+        <w:t xml:space="preserve"> </w:t>
+      </w:r>
+      <w:r>
+        <w:rPr>
+          <w:lang w:val="en-GB"/>
+        </w:rPr>
+        <w:t>:</w:t>
+      </w:r>
+      <w:r>
+        <w:rPr>
+          <w:lang w:val="en-GB"/>
+        </w:rPr>
+        <w:t xml:space="preserve"> </w:t>
+      </w:r>
+      <w:r>
+        <w:rPr>
+          <w:lang w:val="en-GB"/>
+        </w:rPr>
+        <w:t>N</w:t>
+      </w:r>
+      <w:r>
+        <w:rPr>
+          <w:lang w:val="en-GB"/>
+        </w:rPr>
+        <w:t>ame of each daily log file</w:t>
+      </w:r>
+    </w:p>
+    <w:p>
+      <w:pPr>
+        <w:pStyle w:val="Paragraphedeliste"/>
+        <w:numPr>
+          <w:ilvl w:val="0"/>
+          <w:numId w:val="4"/>
+        </w:numPr>
+        <w:spacing w:after="0"/>
+        <w:rPr>
+          <w:lang w:val="en-GB"/>
+        </w:rPr>
+      </w:pPr>
+      <w:proofErr w:type="spellStart"/>
+      <w:r>
+        <w:rPr>
+          <w:lang w:val="en-GB"/>
+        </w:rPr>
+        <w:t>SaveProjectEmplacement</w:t>
+      </w:r>
+      <w:proofErr w:type="spellEnd"/>
+      <w:r>
+        <w:rPr>
+          <w:lang w:val="en-GB"/>
+        </w:rPr>
+        <w:t xml:space="preserve"> </w:t>
+      </w:r>
+      <w:r>
+        <w:rPr>
+          <w:lang w:val="en-GB"/>
+        </w:rPr>
+        <w:t>:</w:t>
+      </w:r>
+      <w:r>
+        <w:rPr>
+          <w:lang w:val="en-GB"/>
+        </w:rPr>
+        <w:t xml:space="preserve"> the location of the backup jobs</w:t>
+      </w:r>
+    </w:p>
+    <w:p>
+      <w:pPr>
+        <w:pStyle w:val="Paragraphedeliste"/>
+        <w:numPr>
+          <w:ilvl w:val="0"/>
+          <w:numId w:val="4"/>
+        </w:numPr>
+        <w:spacing w:after="0"/>
+        <w:rPr>
+          <w:lang w:val="en-US"/>
+        </w:rPr>
+      </w:pPr>
+      <w:proofErr w:type="spellStart"/>
+      <w:r>
+        <w:rPr>
+          <w:lang w:val="en-US"/>
+        </w:rPr>
+        <w:t>LogsInXML</w:t>
+      </w:r>
+      <w:proofErr w:type="spellEnd"/>
+      <w:r>
+        <w:rPr>
+          <w:lang w:val="en-US"/>
+        </w:rPr>
+        <w:t xml:space="preserve"> : </w:t>
+      </w:r>
+      <w:r>
+        <w:rPr>
+          <w:lang w:val="en-US"/>
+        </w:rPr>
+        <w:t xml:space="preserve">Logs in XML </w:t>
+      </w:r>
+      <w:r>
+        <w:rPr>
+          <w:lang w:val="en-US"/>
+        </w:rPr>
+        <w:t>Y -&gt; yes, N -&gt; no</w:t>
+      </w:r>
+    </w:p>
+    <w:p>
+      <w:pPr>
+        <w:pStyle w:val="Paragraphedeliste"/>
+        <w:numPr>
+          <w:ilvl w:val="0"/>
+          <w:numId w:val="4"/>
+        </w:numPr>
+        <w:spacing w:after="0"/>
+        <w:rPr>
+          <w:lang w:val="en-US"/>
+        </w:rPr>
+      </w:pPr>
+      <w:proofErr w:type="spellStart"/>
+      <w:r>
+        <w:rPr>
+          <w:lang w:val="en-US"/>
+        </w:rPr>
+        <w:t>Log</w:t>
+      </w:r>
+      <w:r>
+        <w:rPr>
+          <w:lang w:val="en-US"/>
+        </w:rPr>
+        <w:t>s</w:t>
+      </w:r>
+      <w:r>
+        <w:rPr>
+          <w:lang w:val="en-US"/>
+        </w:rPr>
+        <w:t>InJson</w:t>
+      </w:r>
+      <w:proofErr w:type="spellEnd"/>
+      <w:r>
+        <w:rPr>
+          <w:lang w:val="en-US"/>
+        </w:rPr>
+        <w:t xml:space="preserve"> : </w:t>
+      </w:r>
+      <w:r>
+        <w:rPr>
+          <w:lang w:val="en-US"/>
+        </w:rPr>
+        <w:t xml:space="preserve">logs in </w:t>
+      </w:r>
+      <w:proofErr w:type="spellStart"/>
+      <w:r>
+        <w:rPr>
+          <w:lang w:val="en-US"/>
+        </w:rPr>
+        <w:t>Json</w:t>
+      </w:r>
+      <w:proofErr w:type="spellEnd"/>
+      <w:r>
+        <w:rPr>
+          <w:lang w:val="en-US"/>
+        </w:rPr>
+        <w:t xml:space="preserve"> </w:t>
+      </w:r>
+      <w:r>
+        <w:rPr>
+          <w:lang w:val="en-US"/>
+        </w:rPr>
+        <w:t>Y -&gt; yes, N -&gt; no</w:t>
+      </w:r>
+    </w:p>
+    <w:p>
+      <w:pPr>
+        <w:pStyle w:val="Paragraphedeliste"/>
+        <w:numPr>
+          <w:ilvl w:val="0"/>
+          <w:numId w:val="4"/>
+        </w:numPr>
+        <w:spacing w:after="0"/>
+        <w:rPr>
+          <w:lang w:val="en-US"/>
+        </w:rPr>
+      </w:pPr>
+      <w:proofErr w:type="spellStart"/>
+      <w:r>
+        <w:rPr>
+          <w:lang w:val="en-US"/>
+        </w:rPr>
+        <w:t>CryptosoftPath</w:t>
+      </w:r>
+      <w:proofErr w:type="spellEnd"/>
+      <w:r>
+        <w:rPr>
+          <w:lang w:val="en-US"/>
+        </w:rPr>
+        <w:t xml:space="preserve"> : Path to the </w:t>
+      </w:r>
+      <w:proofErr w:type="spellStart"/>
+      <w:r>
+        <w:rPr>
+          <w:lang w:val="en-US"/>
+        </w:rPr>
+        <w:t>C</w:t>
+      </w:r>
+      <w:r>
+        <w:rPr>
+          <w:lang w:val="en-US"/>
+        </w:rPr>
+        <w:t>ryptosoft</w:t>
+      </w:r>
+      <w:proofErr w:type="spellEnd"/>
+      <w:r>
+        <w:rPr>
+          <w:lang w:val="en-US"/>
+        </w:rPr>
+        <w:t xml:space="preserve"> application (used to do encryption)</w:t>
+      </w:r>
+    </w:p>
+    <w:p>
+      <w:pPr>
+        <w:pStyle w:val="Paragraphedeliste"/>
+        <w:numPr>
+          <w:ilvl w:val="0"/>
+          <w:numId w:val="4"/>
+        </w:numPr>
+        <w:spacing w:after="0"/>
+        <w:rPr>
+          <w:lang w:val="en-US"/>
+        </w:rPr>
+      </w:pPr>
+      <w:proofErr w:type="spellStart"/>
+      <w:r>
+        <w:rPr>
+          <w:lang w:val="en-US"/>
+        </w:rPr>
+        <w:t>CryptKey</w:t>
+      </w:r>
+      <w:proofErr w:type="spellEnd"/>
+      <w:r>
+        <w:rPr>
+          <w:lang w:val="en-US"/>
+        </w:rPr>
+        <w:t> : Path to the 64 b</w:t>
+      </w:r>
+      <w:r>
+        <w:rPr>
+          <w:lang w:val="en-US"/>
+        </w:rPr>
+        <w:t xml:space="preserve">it key used by </w:t>
+      </w:r>
+      <w:proofErr w:type="spellStart"/>
+      <w:r>
+        <w:rPr>
+          <w:lang w:val="en-US"/>
+        </w:rPr>
+        <w:t>Cryptosoft</w:t>
+      </w:r>
+      <w:proofErr w:type="spellEnd"/>
+    </w:p>
+    <w:p>
+      <w:pPr>
+        <w:pStyle w:val="Paragraphedeliste"/>
+        <w:numPr>
+          <w:ilvl w:val="0"/>
+          <w:numId w:val="4"/>
+        </w:numPr>
+        <w:spacing w:after="0"/>
+        <w:rPr>
+          <w:lang w:val="en-US"/>
+        </w:rPr>
+      </w:pPr>
+      <w:proofErr w:type="spellStart"/>
+      <w:r>
+        <w:rPr>
+          <w:lang w:val="en-US"/>
+        </w:rPr>
+        <w:t>WorkProcessName</w:t>
+      </w:r>
+      <w:proofErr w:type="spellEnd"/>
+      <w:r>
+        <w:rPr>
+          <w:lang w:val="en-US"/>
+        </w:rPr>
+        <w:t xml:space="preserve"> : Name of the business software that prevent the launch of backups.</w:t>
+      </w:r>
+    </w:p>
+    <w:p>
+      <w:pPr>
+        <w:spacing w:after="0"/>
+        <w:ind w:left="360"/>
+        <w:rPr>
+          <w:lang w:val="en-US"/>
+        </w:rPr>
+      </w:pPr>
+    </w:p>
+    <w:p>
+      <w:pPr>
+        <w:pStyle w:val="Paragraphedeliste"/>
+        <w:spacing w:after="0"/>
+        <w:ind w:left="360"/>
+        <w:rPr>
+          <w:lang w:val="en-US"/>
+        </w:rPr>
+      </w:pPr>
+    </w:p>
+    <w:p>
+      <w:pPr>
+        <w:rPr>
+          <w:shd w:val="clear" w:color="auto" w:fill="444654"/>
+          <w:lang w:val="en-GB"/>
+        </w:rPr>
+      </w:pPr>
+      <w:r>
+        <w:rPr>
+          <w:lang w:val="en-GB"/>
+        </w:rPr>
+        <w:t xml:space="preserve">4- </w:t>
+      </w:r>
+      <w:r>
+        <w:rPr>
+          <w:lang w:val="en-GB"/>
+        </w:rPr>
+        <w:t>Then paste them in place of the default locations.</w:t>
+      </w:r>
+    </w:p>
+    <w:p>
+      <w:pPr>
+        <w:rPr>
+          <w:color w:val="FF0000"/>
+          <w:lang w:val="en-GB"/>
+        </w:rPr>
+      </w:pPr>
+      <w:bookmarkStart w:id="6" w:name="_Hlk127636323"/>
+      <w:r>
+        <w:rPr>
+          <w:color w:val="FF0000"/>
+          <w:u w:val="single"/>
+          <w:lang w:val="en-GB"/>
+        </w:rPr>
+        <w:t>Warning:</w:t>
+      </w:r>
+      <w:r>
+        <w:rPr>
+          <w:color w:val="FF0000"/>
+          <w:lang w:val="en-GB"/>
+        </w:rPr>
+        <w:t xml:space="preserve"> Make sure the locations are between the « ‘’ » characters!</w:t>
+      </w:r>
+    </w:p>
+    <w:bookmarkEnd w:id="6"/>
+    <w:p>
+      <w:pPr>
+        <w:rPr>
+          <w:lang w:val="en-GB"/>
+        </w:rPr>
+      </w:pPr>
+    </w:p>
+    <w:p>
+      <w:pPr>
+        <w:pStyle w:val="Titre1"/>
+        <w:numPr>
+          <w:ilvl w:val="0"/>
+          <w:numId w:val="1"/>
+        </w:numPr>
+        <w:rPr>
+          <w:rFonts w:asciiTheme="minorHAnsi" w:eastAsia="Times New Roman" w:hAnsiTheme="minorHAnsi" w:cstheme="minorHAnsi"/>
+          <w:lang w:eastAsia="fr-FR"/>
+        </w:rPr>
+      </w:pPr>
+      <w:bookmarkStart w:id="7" w:name="_Toc127146004"/>
+      <w:r>
+        <w:rPr>
+          <w:rFonts w:asciiTheme="minorHAnsi" w:eastAsia="Times New Roman" w:hAnsiTheme="minorHAnsi" w:cstheme="minorHAnsi"/>
+          <w:lang w:eastAsia="fr-FR"/>
+        </w:rPr>
+        <w:t>Minimum PC Configuration</w:t>
+      </w:r>
+      <w:bookmarkEnd w:id="7"/>
+    </w:p>
+    <w:p>
+      <w:pPr>
+        <w:rPr>
+          <w:rFonts w:cstheme="minorHAnsi"/>
+          <w:lang w:val="en-US"/>
+        </w:rPr>
+      </w:pPr>
+      <w:r>
+        <w:rPr>
+          <w:lang w:val="en-US" w:eastAsia="fr-FR"/>
+        </w:rPr>
+        <w:t>To be able to use the software correctly you need to have 150MB of available RAM and 4MB of available storage on your hard drive</w:t>
       </w:r>
     </w:p>
     <w:sectPr>

</xml_diff>